<commit_message>
estructura trabajo final completada
</commit_message>
<xml_diff>
--- a/Análisis Clínicos/Analisis Clinicos FINAL.docx
+++ b/Análisis Clínicos/Analisis Clinicos FINAL.docx
@@ -866,6 +866,7 @@
         <w:pStyle w:val="TDC1"/>
         <w:rPr>
           <w:rFonts w:asciiTheme="minorHAnsi" w:eastAsiaTheme="minorEastAsia" w:hAnsiTheme="minorHAnsi" w:cstheme="minorBidi"/>
+          <w:caps w:val="0"/>
           <w:color w:val="auto"/>
           <w:kern w:val="0"/>
           <w:sz w:val="22"/>
@@ -1046,18 +1047,30 @@
         </w:rPr>
         <w:fldChar w:fldCharType="separate"/>
       </w:r>
-      <w:hyperlink w:anchor="_Toc320606292" w:history="1">
+      <w:hyperlink w:anchor="_Toc531105335" w:history="1">
         <w:r>
           <w:rPr>
             <w:rStyle w:val="Hipervnculo"/>
           </w:rPr>
-          <w:t>PUNTO 1</w:t>
+          <w:t>ENUNCIADO DEL PROBLEMA</w:t>
         </w:r>
         <w:r>
           <w:tab/>
         </w:r>
         <w:r>
-          <w:t>3</w:t>
+          <w:fldChar w:fldCharType="begin"/>
+        </w:r>
+        <w:r>
+          <w:instrText xml:space="preserve"> PAGEREF _Toc531105335 \h </w:instrText>
+        </w:r>
+        <w:r>
+          <w:fldChar w:fldCharType="separate"/>
+        </w:r>
+        <w:r>
+          <w:t>4</w:t>
+        </w:r>
+        <w:r>
+          <w:fldChar w:fldCharType="end"/>
         </w:r>
       </w:hyperlink>
     </w:p>
@@ -1066,6 +1079,7 @@
         <w:pStyle w:val="TDC1"/>
         <w:rPr>
           <w:rFonts w:asciiTheme="minorHAnsi" w:eastAsiaTheme="minorEastAsia" w:hAnsiTheme="minorHAnsi" w:cstheme="minorBidi"/>
+          <w:caps w:val="0"/>
           <w:color w:val="auto"/>
           <w:kern w:val="0"/>
           <w:sz w:val="22"/>
@@ -1073,18 +1087,110 @@
           <w:lang w:val="es-ES"/>
         </w:rPr>
       </w:pPr>
-      <w:hyperlink w:anchor="_Toc320606293" w:history="1">
+      <w:hyperlink w:anchor="_Toc531105336" w:history="1">
         <w:r>
           <w:rPr>
             <w:rStyle w:val="Hipervnculo"/>
           </w:rPr>
-          <w:t>PUNTO 2</w:t>
+          <w:t>DESCRIPCIÓN DEL PROBLEMA</w:t>
         </w:r>
         <w:r>
           <w:tab/>
         </w:r>
         <w:r>
-          <w:t>5</w:t>
+          <w:fldChar w:fldCharType="begin"/>
+        </w:r>
+        <w:r>
+          <w:instrText xml:space="preserve"> PAGEREF _Toc531105336 \h </w:instrText>
+        </w:r>
+        <w:r>
+          <w:fldChar w:fldCharType="separate"/>
+        </w:r>
+        <w:r>
+          <w:t>6</w:t>
+        </w:r>
+        <w:r>
+          <w:fldChar w:fldCharType="end"/>
+        </w:r>
+      </w:hyperlink>
+    </w:p>
+    <w:p>
+      <w:pPr>
+        <w:pStyle w:val="TDC1"/>
+        <w:rPr>
+          <w:rFonts w:asciiTheme="minorHAnsi" w:eastAsiaTheme="minorEastAsia" w:hAnsiTheme="minorHAnsi" w:cstheme="minorBidi"/>
+          <w:caps w:val="0"/>
+          <w:color w:val="auto"/>
+          <w:kern w:val="0"/>
+          <w:sz w:val="22"/>
+          <w:szCs w:val="22"/>
+          <w:lang w:val="es-ES"/>
+        </w:rPr>
+      </w:pPr>
+      <w:hyperlink w:anchor="_Toc531105337" w:history="1">
+        <w:r>
+          <w:rPr>
+            <w:rStyle w:val="Hipervnculo"/>
+          </w:rPr>
+          <w:t>DESCRIPCIÓN DE LA SOLUCIÓN</w:t>
+        </w:r>
+        <w:r>
+          <w:tab/>
+        </w:r>
+        <w:r>
+          <w:fldChar w:fldCharType="begin"/>
+        </w:r>
+        <w:r>
+          <w:instrText xml:space="preserve"> PAGEREF _Toc531105337 \h </w:instrText>
+        </w:r>
+        <w:r>
+          <w:fldChar w:fldCharType="separate"/>
+        </w:r>
+        <w:r>
+          <w:t>9</w:t>
+        </w:r>
+        <w:r>
+          <w:fldChar w:fldCharType="end"/>
+        </w:r>
+      </w:hyperlink>
+    </w:p>
+    <w:p>
+      <w:pPr>
+        <w:pStyle w:val="TDC1"/>
+        <w:rPr>
+          <w:rFonts w:asciiTheme="minorHAnsi" w:eastAsiaTheme="minorEastAsia" w:hAnsiTheme="minorHAnsi" w:cstheme="minorBidi"/>
+          <w:caps w:val="0"/>
+          <w:color w:val="auto"/>
+          <w:kern w:val="0"/>
+          <w:sz w:val="22"/>
+          <w:szCs w:val="22"/>
+          <w:lang w:val="es-ES"/>
+        </w:rPr>
+      </w:pPr>
+      <w:hyperlink w:anchor="_Toc531105338" w:history="1">
+        <w:r>
+          <w:rPr>
+            <w:rStyle w:val="Hipervnculo"/>
+          </w:rPr>
+          <w:t>Modelo CONCEPTUAL</w:t>
+        </w:r>
+        <w:r>
+          <w:tab/>
+        </w:r>
+        <w:r>
+          <w:fldChar w:fldCharType="begin"/>
+        </w:r>
+        <w:r>
+          <w:instrText xml:space="preserve"> PAGEREF _Toc531105338 \h </w:instrText>
+        </w:r>
+        <w:r>
+          <w:fldChar w:fldCharType="separate"/>
+        </w:r>
+        <w:r>
+          <w:t>10</w:t>
+        </w:r>
+        <w:r>
+          <w:fldChar w:fldCharType="end"/>
         </w:r>
       </w:hyperlink>
     </w:p>
@@ -1101,12 +1207,12 @@
           <w:lang w:val="es-ES"/>
         </w:rPr>
       </w:pPr>
-      <w:hyperlink w:anchor="_Toc320606294" w:history="1">
+      <w:hyperlink w:anchor="_Toc531105339" w:history="1">
         <w:r>
           <w:rPr>
             <w:rStyle w:val="Hipervnculo"/>
           </w:rPr>
-          <w:t>2.1</w:t>
+          <w:t>4.1</w:t>
         </w:r>
         <w:r>
           <w:rPr>
@@ -1122,34 +1228,49 @@
         </w:r>
         <w:r>
           <w:rPr>
-            <w:rFonts w:asciiTheme="minorHAnsi" w:eastAsiaTheme="minorEastAsia" w:hAnsiTheme="minorHAnsi" w:cstheme="minorBidi"/>
-            <w:bCs w:val="0"/>
-            <w:iCs w:val="0"/>
-            <w:smallCaps w:val="0"/>
-            <w:sz w:val="22"/>
-            <w:szCs w:val="22"/>
-            <w:lang w:val="es-ES"/>
+            <w:rStyle w:val="Hipervnculo"/>
           </w:rPr>
-          <w:t>SUBPUNTO 2.1</w:t>
+          <w:t>Los pacientes ,el doctor y los parámetros.</w:t>
         </w:r>
         <w:r>
           <w:tab/>
         </w:r>
+        <w:r>
+          <w:fldChar w:fldCharType="begin"/>
+        </w:r>
+        <w:r>
+          <w:instrText xml:space="preserve"> PAGEREF _Toc531105339 \h </w:instrText>
+        </w:r>
+        <w:r>
+          <w:fldChar w:fldCharType="separate"/>
+        </w:r>
+        <w:r>
+          <w:t>11</w:t>
+        </w:r>
+        <w:r>
+          <w:fldChar w:fldCharType="end"/>
+        </w:r>
       </w:hyperlink>
-      <w:r>
-        <w:t>5</w:t>
-      </w:r>
     </w:p>
     <w:p>
       <w:pPr>
         <w:pStyle w:val="TDC2"/>
-      </w:pPr>
-      <w:hyperlink w:anchor="_Toc320606295" w:history="1">
+        <w:rPr>
+          <w:rFonts w:asciiTheme="minorHAnsi" w:eastAsiaTheme="minorEastAsia" w:hAnsiTheme="minorHAnsi" w:cstheme="minorBidi"/>
+          <w:bCs w:val="0"/>
+          <w:iCs w:val="0"/>
+          <w:smallCaps w:val="0"/>
+          <w:sz w:val="22"/>
+          <w:szCs w:val="22"/>
+          <w:lang w:val="es-ES"/>
+        </w:rPr>
+      </w:pPr>
+      <w:hyperlink w:anchor="_Toc531105340" w:history="1">
         <w:r>
           <w:rPr>
             <w:rStyle w:val="Hipervnculo"/>
           </w:rPr>
-          <w:t>2.2</w:t>
+          <w:t>4.2</w:t>
         </w:r>
         <w:r>
           <w:rPr>
@@ -1165,6 +1286,100 @@
         </w:r>
         <w:r>
           <w:rPr>
+            <w:rStyle w:val="Hipervnculo"/>
+          </w:rPr>
+          <w:t>Médicos y pacientes</w:t>
+        </w:r>
+        <w:r>
+          <w:tab/>
+        </w:r>
+        <w:r>
+          <w:fldChar w:fldCharType="begin"/>
+        </w:r>
+        <w:r>
+          <w:instrText xml:space="preserve"> PAGEREF _Toc531105340 \h </w:instrText>
+        </w:r>
+        <w:r>
+          <w:fldChar w:fldCharType="separate"/>
+        </w:r>
+        <w:r>
+          <w:t>12</w:t>
+        </w:r>
+        <w:r>
+          <w:fldChar w:fldCharType="end"/>
+        </w:r>
+      </w:hyperlink>
+    </w:p>
+    <w:p>
+      <w:pPr>
+        <w:pStyle w:val="TDC3"/>
+        <w:rPr>
+          <w:rFonts w:asciiTheme="minorHAnsi" w:eastAsiaTheme="minorEastAsia" w:hAnsiTheme="minorHAnsi" w:cstheme="minorBidi"/>
+          <w:sz w:val="22"/>
+        </w:rPr>
+      </w:pPr>
+      <w:hyperlink w:anchor="_Toc531105341" w:history="1">
+        <w:r>
+          <w:rPr>
+            <w:rStyle w:val="Hipervnculo"/>
+          </w:rPr>
+          <w:t>4.2.1</w:t>
+        </w:r>
+        <w:r>
+          <w:rPr>
+            <w:rFonts w:asciiTheme="minorHAnsi" w:eastAsiaTheme="minorEastAsia" w:hAnsiTheme="minorHAnsi" w:cstheme="minorBidi"/>
+            <w:sz w:val="22"/>
+          </w:rPr>
+          <w:tab/>
+        </w:r>
+        <w:r>
+          <w:rPr>
+            <w:rStyle w:val="Hipervnculo"/>
+          </w:rPr>
+          <w:t>Tipos de entidad</w:t>
+        </w:r>
+        <w:r>
+          <w:tab/>
+        </w:r>
+        <w:r>
+          <w:fldChar w:fldCharType="begin"/>
+        </w:r>
+        <w:r>
+          <w:instrText xml:space="preserve"> PAGEREF _Toc531105341 \h </w:instrText>
+        </w:r>
+        <w:r>
+          <w:fldChar w:fldCharType="separate"/>
+        </w:r>
+        <w:r>
+          <w:t>12</w:t>
+        </w:r>
+        <w:r>
+          <w:fldChar w:fldCharType="end"/>
+        </w:r>
+      </w:hyperlink>
+    </w:p>
+    <w:p>
+      <w:pPr>
+        <w:pStyle w:val="TDC2"/>
+        <w:rPr>
+          <w:rFonts w:asciiTheme="minorHAnsi" w:eastAsiaTheme="minorEastAsia" w:hAnsiTheme="minorHAnsi" w:cstheme="minorBidi"/>
+          <w:bCs w:val="0"/>
+          <w:iCs w:val="0"/>
+          <w:smallCaps w:val="0"/>
+          <w:sz w:val="22"/>
+          <w:szCs w:val="22"/>
+          <w:lang w:val="es-ES"/>
+        </w:rPr>
+      </w:pPr>
+      <w:hyperlink w:anchor="_Toc531105342" w:history="1">
+        <w:r>
+          <w:rPr>
+            <w:rStyle w:val="Hipervnculo"/>
+          </w:rPr>
+          <w:t>4.3</w:t>
+        </w:r>
+        <w:r>
+          <w:rPr>
             <w:rFonts w:asciiTheme="minorHAnsi" w:eastAsiaTheme="minorEastAsia" w:hAnsiTheme="minorHAnsi" w:cstheme="minorBidi"/>
             <w:bCs w:val="0"/>
             <w:iCs w:val="0"/>
@@ -1173,53 +1388,424 @@
             <w:szCs w:val="22"/>
             <w:lang w:val="es-ES"/>
           </w:rPr>
-          <w:t>SUBPUNTO 2.2</w:t>
-        </w:r>
-        <w:r>
           <w:tab/>
         </w:r>
         <w:r>
-          <w:t>7</w:t>
+          <w:rPr>
+            <w:rStyle w:val="Hipervnculo"/>
+          </w:rPr>
+          <w:t>Solicitud y análisis</w:t>
+        </w:r>
+        <w:r>
+          <w:tab/>
+        </w:r>
+        <w:r>
+          <w:fldChar w:fldCharType="begin"/>
+        </w:r>
+        <w:r>
+          <w:instrText xml:space="preserve"> PAGEREF _Toc531105342 \h </w:instrText>
+        </w:r>
+        <w:r>
+          <w:fldChar w:fldCharType="separate"/>
+        </w:r>
+        <w:r>
+          <w:t>12</w:t>
+        </w:r>
+        <w:r>
+          <w:fldChar w:fldCharType="end"/>
         </w:r>
       </w:hyperlink>
     </w:p>
     <w:p>
       <w:pPr>
+        <w:pStyle w:val="TDC3"/>
+        <w:rPr>
+          <w:rFonts w:asciiTheme="minorHAnsi" w:eastAsiaTheme="minorEastAsia" w:hAnsiTheme="minorHAnsi" w:cstheme="minorBidi"/>
+          <w:sz w:val="22"/>
+        </w:rPr>
+      </w:pPr>
+      <w:hyperlink w:anchor="_Toc531105343" w:history="1">
+        <w:r>
+          <w:rPr>
+            <w:rStyle w:val="Hipervnculo"/>
+          </w:rPr>
+          <w:t>4.3.1</w:t>
+        </w:r>
+        <w:r>
+          <w:rPr>
+            <w:rFonts w:asciiTheme="minorHAnsi" w:eastAsiaTheme="minorEastAsia" w:hAnsiTheme="minorHAnsi" w:cstheme="minorBidi"/>
+            <w:sz w:val="22"/>
+          </w:rPr>
+          <w:tab/>
+        </w:r>
+        <w:r>
+          <w:rPr>
+            <w:rStyle w:val="Hipervnculo"/>
+          </w:rPr>
+          <w:t>Tipos de entidad</w:t>
+        </w:r>
+        <w:r>
+          <w:tab/>
+        </w:r>
+        <w:r>
+          <w:fldChar w:fldCharType="begin"/>
+        </w:r>
+        <w:r>
+          <w:instrText xml:space="preserve"> PAGEREF _Toc531105343 \h </w:instrText>
+        </w:r>
+        <w:r>
+          <w:fldChar w:fldCharType="separate"/>
+        </w:r>
+        <w:r>
+          <w:t>12</w:t>
+        </w:r>
+        <w:r>
+          <w:fldChar w:fldCharType="end"/>
+        </w:r>
+      </w:hyperlink>
+    </w:p>
+    <w:p>
+      <w:pPr>
+        <w:pStyle w:val="TDC2"/>
+        <w:rPr>
+          <w:rFonts w:asciiTheme="minorHAnsi" w:eastAsiaTheme="minorEastAsia" w:hAnsiTheme="minorHAnsi" w:cstheme="minorBidi"/>
+          <w:bCs w:val="0"/>
+          <w:iCs w:val="0"/>
+          <w:smallCaps w:val="0"/>
+          <w:sz w:val="22"/>
+          <w:szCs w:val="22"/>
+          <w:lang w:val="es-ES"/>
+        </w:rPr>
+      </w:pPr>
+      <w:hyperlink w:anchor="_Toc531105344" w:history="1">
+        <w:r>
+          <w:rPr>
+            <w:rStyle w:val="Hipervnculo"/>
+          </w:rPr>
+          <w:t>4.4</w:t>
+        </w:r>
+        <w:r>
+          <w:rPr>
+            <w:rFonts w:asciiTheme="minorHAnsi" w:eastAsiaTheme="minorEastAsia" w:hAnsiTheme="minorHAnsi" w:cstheme="minorBidi"/>
+            <w:bCs w:val="0"/>
+            <w:iCs w:val="0"/>
+            <w:smallCaps w:val="0"/>
+            <w:sz w:val="22"/>
+            <w:szCs w:val="22"/>
+            <w:lang w:val="es-ES"/>
+          </w:rPr>
+          <w:tab/>
+        </w:r>
+        <w:r>
+          <w:rPr>
+            <w:rStyle w:val="Hipervnculo"/>
+          </w:rPr>
+          <w:t>Parámetros, magnitud, valores normales y medios de análisis.</w:t>
+        </w:r>
+        <w:r>
+          <w:tab/>
+        </w:r>
+        <w:r>
+          <w:fldChar w:fldCharType="begin"/>
+        </w:r>
+        <w:r>
+          <w:instrText xml:space="preserve"> PAGEREF _Toc531105344 \h </w:instrText>
+        </w:r>
+        <w:r>
+          <w:fldChar w:fldCharType="separate"/>
+        </w:r>
+        <w:r>
+          <w:t>12</w:t>
+        </w:r>
+        <w:r>
+          <w:fldChar w:fldCharType="end"/>
+        </w:r>
+      </w:hyperlink>
+    </w:p>
+    <w:p>
+      <w:pPr>
+        <w:pStyle w:val="TDC3"/>
+        <w:rPr>
+          <w:rFonts w:asciiTheme="minorHAnsi" w:eastAsiaTheme="minorEastAsia" w:hAnsiTheme="minorHAnsi" w:cstheme="minorBidi"/>
+          <w:sz w:val="22"/>
+        </w:rPr>
+      </w:pPr>
+      <w:hyperlink w:anchor="_Toc531105345" w:history="1">
+        <w:r>
+          <w:rPr>
+            <w:rStyle w:val="Hipervnculo"/>
+          </w:rPr>
+          <w:t>4.4.1</w:t>
+        </w:r>
+        <w:r>
+          <w:rPr>
+            <w:rFonts w:asciiTheme="minorHAnsi" w:eastAsiaTheme="minorEastAsia" w:hAnsiTheme="minorHAnsi" w:cstheme="minorBidi"/>
+            <w:sz w:val="22"/>
+          </w:rPr>
+          <w:tab/>
+        </w:r>
+        <w:r>
+          <w:rPr>
+            <w:rStyle w:val="Hipervnculo"/>
+          </w:rPr>
+          <w:t>Tipos de entidad</w:t>
+        </w:r>
+        <w:r>
+          <w:tab/>
+        </w:r>
+        <w:r>
+          <w:fldChar w:fldCharType="begin"/>
+        </w:r>
+        <w:r>
+          <w:instrText xml:space="preserve"> PAGEREF _Toc531105345 \h </w:instrText>
+        </w:r>
+        <w:r>
+          <w:fldChar w:fldCharType="separate"/>
+        </w:r>
+        <w:r>
+          <w:t>12</w:t>
+        </w:r>
+        <w:r>
+          <w:fldChar w:fldCharType="end"/>
+        </w:r>
+      </w:hyperlink>
+    </w:p>
+    <w:p>
+      <w:pPr>
+        <w:pStyle w:val="TDC2"/>
+        <w:rPr>
+          <w:rFonts w:asciiTheme="minorHAnsi" w:eastAsiaTheme="minorEastAsia" w:hAnsiTheme="minorHAnsi" w:cstheme="minorBidi"/>
+          <w:bCs w:val="0"/>
+          <w:iCs w:val="0"/>
+          <w:smallCaps w:val="0"/>
+          <w:sz w:val="22"/>
+          <w:szCs w:val="22"/>
+          <w:lang w:val="es-ES"/>
+        </w:rPr>
+      </w:pPr>
+      <w:hyperlink w:anchor="_Toc531105346" w:history="1">
+        <w:r>
+          <w:rPr>
+            <w:rStyle w:val="Hipervnculo"/>
+          </w:rPr>
+          <w:t>4.5</w:t>
+        </w:r>
+        <w:r>
+          <w:rPr>
+            <w:rFonts w:asciiTheme="minorHAnsi" w:eastAsiaTheme="minorEastAsia" w:hAnsiTheme="minorHAnsi" w:cstheme="minorBidi"/>
+            <w:bCs w:val="0"/>
+            <w:iCs w:val="0"/>
+            <w:smallCaps w:val="0"/>
+            <w:sz w:val="22"/>
+            <w:szCs w:val="22"/>
+            <w:lang w:val="es-ES"/>
+          </w:rPr>
+          <w:tab/>
+        </w:r>
+        <w:r>
+          <w:rPr>
+            <w:rStyle w:val="Hipervnculo"/>
+          </w:rPr>
+          <w:t>Interrelaciones más significativas entre los tipos de entidad.</w:t>
+        </w:r>
+        <w:r>
+          <w:tab/>
+        </w:r>
+        <w:r>
+          <w:fldChar w:fldCharType="begin"/>
+        </w:r>
+        <w:r>
+          <w:instrText xml:space="preserve"> PAGEREF _Toc531105346 \h </w:instrText>
+        </w:r>
+        <w:r>
+          <w:fldChar w:fldCharType="separate"/>
+        </w:r>
+        <w:r>
+          <w:t>12</w:t>
+        </w:r>
+        <w:r>
+          <w:fldChar w:fldCharType="end"/>
+        </w:r>
+      </w:hyperlink>
+    </w:p>
+    <w:p>
+      <w:pPr>
         <w:pStyle w:val="TDC1"/>
         <w:rPr>
+          <w:rFonts w:asciiTheme="minorHAnsi" w:eastAsiaTheme="minorEastAsia" w:hAnsiTheme="minorHAnsi" w:cstheme="minorBidi"/>
+          <w:caps w:val="0"/>
+          <w:color w:val="auto"/>
+          <w:kern w:val="0"/>
+          <w:sz w:val="22"/>
+          <w:szCs w:val="22"/>
+          <w:lang w:val="es-ES"/>
+        </w:rPr>
+      </w:pPr>
+      <w:hyperlink w:anchor="_Toc531105347" w:history="1">
+        <w:r>
+          <w:rPr>
+            <w:rStyle w:val="Hipervnculo"/>
+          </w:rPr>
+          <w:t>Modelo relacional</w:t>
+        </w:r>
+        <w:r>
+          <w:tab/>
+        </w:r>
+        <w:r>
+          <w:fldChar w:fldCharType="begin"/>
+        </w:r>
+        <w:r>
+          <w:instrText xml:space="preserve"> PAGEREF _Toc531105347 \h </w:instrText>
+        </w:r>
+        <w:r>
+          <w:fldChar w:fldCharType="separate"/>
+        </w:r>
+        <w:r>
+          <w:t>13</w:t>
+        </w:r>
+        <w:r>
+          <w:fldChar w:fldCharType="end"/>
+        </w:r>
+      </w:hyperlink>
+    </w:p>
+    <w:p>
+      <w:pPr>
+        <w:pStyle w:val="TDC2"/>
+        <w:rPr>
+          <w:rFonts w:asciiTheme="minorHAnsi" w:eastAsiaTheme="minorEastAsia" w:hAnsiTheme="minorHAnsi" w:cstheme="minorBidi"/>
+          <w:bCs w:val="0"/>
+          <w:iCs w:val="0"/>
+          <w:smallCaps w:val="0"/>
+          <w:sz w:val="22"/>
+          <w:szCs w:val="22"/>
+          <w:lang w:val="es-ES"/>
+        </w:rPr>
+      </w:pPr>
+      <w:hyperlink w:anchor="_Toc531105348" w:history="1">
+        <w:r>
+          <w:rPr>
+            <w:rStyle w:val="Hipervnculo"/>
+          </w:rPr>
+          <w:t>5.1</w:t>
+        </w:r>
+        <w:r>
+          <w:rPr>
+            <w:rFonts w:asciiTheme="minorHAnsi" w:eastAsiaTheme="minorEastAsia" w:hAnsiTheme="minorHAnsi" w:cstheme="minorBidi"/>
+            <w:bCs w:val="0"/>
+            <w:iCs w:val="0"/>
+            <w:smallCaps w:val="0"/>
+            <w:sz w:val="22"/>
+            <w:szCs w:val="22"/>
+            <w:lang w:val="es-ES"/>
+          </w:rPr>
+          <w:tab/>
+        </w:r>
+        <w:r>
+          <w:rPr>
+            <w:rStyle w:val="Hipervnculo"/>
+          </w:rPr>
+          <w:t>Normalización del modelo</w:t>
+        </w:r>
+        <w:r>
+          <w:tab/>
+        </w:r>
+        <w:r>
+          <w:fldChar w:fldCharType="begin"/>
+        </w:r>
+        <w:r>
+          <w:instrText xml:space="preserve"> PAGEREF _Toc531105348 \h </w:instrText>
+        </w:r>
+        <w:r>
+          <w:fldChar w:fldCharType="separate"/>
+        </w:r>
+        <w:r>
+          <w:t>13</w:t>
+        </w:r>
+        <w:r>
+          <w:fldChar w:fldCharType="end"/>
+        </w:r>
+      </w:hyperlink>
+    </w:p>
+    <w:p>
+      <w:pPr>
+        <w:pStyle w:val="TDC5"/>
+        <w:rPr>
           <w:rFonts w:eastAsiaTheme="minorEastAsia"/>
         </w:rPr>
       </w:pPr>
       <w:r>
         <w:rPr>
-          <w:rFonts w:eastAsiaTheme="minorEastAsia"/>
-        </w:rPr>
-        <w:t>punto 3</w:t>
-      </w:r>
-      <w:r>
-        <w:rPr>
-          <w:rFonts w:eastAsiaTheme="minorEastAsia"/>
-        </w:rPr>
+          <w:rStyle w:val="Hipervnculo"/>
+        </w:rPr>
+        <w:fldChar w:fldCharType="begin"/>
+      </w:r>
+      <w:r>
+        <w:rPr>
+          <w:rStyle w:val="Hipervnculo"/>
+        </w:rPr>
+        <w:instrText xml:space="preserve"> </w:instrText>
+      </w:r>
+      <w:r>
+        <w:instrText>HYPERLINK \l "_Toc531105349"</w:instrText>
+      </w:r>
+      <w:r>
+        <w:rPr>
+          <w:rStyle w:val="Hipervnculo"/>
+        </w:rPr>
+        <w:instrText xml:space="preserve"> </w:instrText>
+      </w:r>
+      <w:r>
+        <w:rPr>
+          <w:rStyle w:val="Hipervnculo"/>
+        </w:rPr>
+      </w:r>
+      <w:r>
+        <w:rPr>
+          <w:rStyle w:val="Hipervnculo"/>
+        </w:rPr>
+        <w:fldChar w:fldCharType="separate"/>
+      </w:r>
+      <w:r>
+        <w:rPr>
+          <w:rStyle w:val="Hipervnculo"/>
+        </w:rPr>
+        <w:t>Bibliografía y referencias Web</w:t>
+      </w:r>
+      <w:r>
         <w:tab/>
       </w:r>
       <w:r>
-        <w:rPr>
-          <w:rFonts w:eastAsiaTheme="minorEastAsia"/>
-        </w:rPr>
-        <w:t>10</w:t>
-      </w:r>
-      <w:r>
-        <w:rPr>
-          <w:rFonts w:cs="Arial"/>
+        <w:fldChar w:fldCharType="begin"/>
+      </w:r>
+      <w:r>
+        <w:instrText xml:space="preserve"> PAGEREF _Toc531105349 \h </w:instrText>
+      </w:r>
+      <w:r>
+        <w:fldChar w:fldCharType="separate"/>
+      </w:r>
+      <w:r>
+        <w:t>14</w:t>
+      </w:r>
+      <w:r>
+        <w:fldChar w:fldCharType="end"/>
+      </w:r>
+      <w:r>
+        <w:rPr>
+          <w:rStyle w:val="Hipervnculo"/>
+        </w:rPr>
+        <w:fldChar w:fldCharType="end"/>
+      </w:r>
+      <w:r>
+        <w:rPr>
           <w:bCs/>
           <w:iCs/>
-          <w:color w:val="auto"/>
-          <w:kern w:val="0"/>
           <w:sz w:val="24"/>
           <w:szCs w:val="48"/>
         </w:rPr>
         <w:fldChar w:fldCharType="end"/>
       </w:r>
+      <w:bookmarkStart w:id="0" w:name="_GoBack"/>
+      <w:bookmarkEnd w:id="0"/>
     </w:p>
     <w:p>
       <w:pPr>
@@ -1340,9 +1926,11 @@
             <w:pPr>
               <w:pStyle w:val="Ttulo"/>
             </w:pPr>
+            <w:bookmarkStart w:id="1" w:name="_Toc531105335"/>
             <w:r>
               <w:t>ENUNCIADO DEL PROBLEMA</w:t>
             </w:r>
+            <w:bookmarkEnd w:id="1"/>
           </w:p>
         </w:tc>
       </w:tr>
@@ -1462,7 +2050,19 @@
         <w:rPr>
           <w:i/>
         </w:rPr>
-        <w:t xml:space="preserve">En el largo camino que supone aprender a manejar </w:t>
+        <w:t xml:space="preserve">En el </w:t>
+      </w:r>
+      <w:r>
+        <w:rPr>
+          <w:i/>
+        </w:rPr>
+        <w:t xml:space="preserve">arduo </w:t>
+      </w:r>
+      <w:r>
+        <w:rPr>
+          <w:i/>
+        </w:rPr>
+        <w:t xml:space="preserve">camino que supone aprender a manejar </w:t>
       </w:r>
       <w:r>
         <w:rPr>
@@ -2015,7 +2615,13 @@
         <w:rPr>
           <w:i/>
         </w:rPr>
-        <w:t>Descripción de la solución.</w:t>
+        <w:t xml:space="preserve">Descripción </w:t>
+      </w:r>
+      <w:r>
+        <w:rPr>
+          <w:i/>
+        </w:rPr>
+        <w:t>del problema.</w:t>
       </w:r>
     </w:p>
     <w:p>
@@ -2033,7 +2639,7 @@
         <w:rPr>
           <w:i/>
         </w:rPr>
-        <w:t>Solución conceptual.</w:t>
+        <w:t>Descripción de la solución.</w:t>
       </w:r>
     </w:p>
     <w:p>
@@ -2051,7 +2657,49 @@
         <w:rPr>
           <w:i/>
         </w:rPr>
+        <w:t>Solución conceptual.</w:t>
+      </w:r>
+    </w:p>
+    <w:p>
+      <w:pPr>
+        <w:pStyle w:val="Prrafodelista"/>
+        <w:numPr>
+          <w:ilvl w:val="1"/>
+          <w:numId w:val="19"/>
+        </w:numPr>
+        <w:rPr>
+          <w:i/>
+        </w:rPr>
+      </w:pPr>
+      <w:r>
+        <w:rPr>
+          <w:i/>
+        </w:rPr>
         <w:t>Solución Relacional</w:t>
+      </w:r>
+      <w:r>
+        <w:rPr>
+          <w:i/>
+        </w:rPr>
+        <w:t>.</w:t>
+      </w:r>
+    </w:p>
+    <w:p>
+      <w:pPr>
+        <w:pStyle w:val="Prrafodelista"/>
+        <w:numPr>
+          <w:ilvl w:val="1"/>
+          <w:numId w:val="19"/>
+        </w:numPr>
+        <w:rPr>
+          <w:i/>
+        </w:rPr>
+      </w:pPr>
+      <w:r>
+        <w:rPr>
+          <w:i/>
+        </w:rPr>
+        <w:t>Normalización del modelo.</w:t>
       </w:r>
     </w:p>
     <w:p>
@@ -2258,9 +2906,11 @@
             <w:pPr>
               <w:pStyle w:val="Ttulo"/>
             </w:pPr>
+            <w:bookmarkStart w:id="3" w:name="_Toc531105336"/>
             <w:r>
-              <w:t>DESCRIPCIÓN DE LA SOLUCIÓN</w:t>
+              <w:t>DESCRIPCIÓN DEL PROBLEMA</w:t>
             </w:r>
+            <w:bookmarkEnd w:id="3"/>
           </w:p>
         </w:tc>
       </w:tr>
@@ -2292,71 +2942,417 @@
       </w:tr>
     </w:tbl>
     <w:p>
-      <w:bookmarkStart w:id="1" w:name="_Hlk497296141"/>
-      <w:bookmarkStart w:id="2" w:name="_Toc320606295"/>
-      <w:r>
-        <w:t>Aquí una introducción muy bonita ay que me gusta a mí dámelo todo bueno ya está que ya he ocupado dos líneas jeje</w:t>
-      </w:r>
-      <w:r>
-        <w:t>.</w:t>
-      </w:r>
-    </w:p>
-    <w:p>
-      <w:pPr>
-        <w:pStyle w:val="Ttulo1"/>
+      <w:r>
+        <w:t>El Colegio de Farmacéuticos de Córdoba encarga a petición de los laboratorios asociados una aplicación para la gestión de sus análisis clínicos</w:t>
+      </w:r>
+      <w:r>
+        <w:t>, incluyendo la emisión del informe del análisis y el mantenimiento de un histórico de acuerdo a la legislación vigente</w:t>
+      </w:r>
+      <w:r>
+        <w:t>. Estas aplicaciones son para la utilización autónoma por parte de cada laboratorio y no se conectan en una base de datos común que las unifique.</w:t>
+      </w:r>
+    </w:p>
+    <w:p/>
+    <w:p>
+      <w:r>
+        <w:t>Tipos de pruebas</w:t>
+      </w:r>
+      <w:r>
+        <w:t xml:space="preserve"> que se realizan sobre los medios de análisis.</w:t>
+      </w:r>
+    </w:p>
+    <w:p/>
+    <w:p>
+      <w:r>
+        <w:t>Para la solución que se propone en el presente documento se tienen en cuenta las siguientes consideraciones:</w:t>
+      </w:r>
+    </w:p>
+    <w:p>
+      <w:pPr>
+        <w:pStyle w:val="Prrafodelista"/>
         <w:numPr>
-          <w:ilvl w:val="1"/>
-          <w:numId w:val="24"/>
+          <w:ilvl w:val="0"/>
+          <w:numId w:val="29"/>
         </w:numPr>
       </w:pPr>
       <w:r>
-        <w:t>Subpunto 1</w:t>
-      </w:r>
-    </w:p>
-    <w:p>
-      <w:pPr>
-        <w:ind w:firstLine="0"/>
-      </w:pPr>
-    </w:p>
-    <w:bookmarkEnd w:id="1"/>
-    <w:p>
-      <w:pPr>
-        <w:pStyle w:val="Ttulo1"/>
-      </w:pPr>
-      <w:r>
-        <w:rPr>
-          <w:noProof/>
-        </w:rPr>
-        <w:pict w14:anchorId="72405F33">
-          <v:shapetype id="_x0000_t202" coordsize="21600,21600" o:spt="202" path="m,l,21600r21600,l21600,xe">
-            <v:stroke joinstyle="miter"/>
-            <v:path gradientshapeok="t" o:connecttype="rect"/>
-          </v:shapetype>
-          <v:shape id="_x0000_s1030" type="#_x0000_t202" style="position:absolute;left:0;text-align:left;margin-left:-74.55pt;margin-top:408.35pt;width:573.8pt;height:26.05pt;z-index:251659264;mso-position-horizontal-relative:text;mso-position-vertical-relative:text" stroked="f">
-            <v:textbox style="mso-next-textbox:#_x0000_s1030;mso-fit-shape-to-text:t" inset="0,0,0,0">
-              <w:txbxContent>
-                <w:p>
-                  <w:pPr>
-                    <w:pStyle w:val="Descripcin"/>
-                    <w:rPr>
-                      <w:noProof/>
-                      <w:sz w:val="24"/>
-                      <w:szCs w:val="24"/>
-                    </w:rPr>
-                  </w:pPr>
-                </w:p>
-              </w:txbxContent>
-            </v:textbox>
-            <w10:wrap type="topAndBottom"/>
-          </v:shape>
-        </w:pict>
-      </w:r>
-      <w:bookmarkEnd w:id="2"/>
-      <w:r>
-        <w:t xml:space="preserve"> </w:t>
-      </w:r>
-      <w:r>
-        <w:t>Subpunto 2</w:t>
+        <w:lastRenderedPageBreak/>
+        <w:t>Al laboratorio no le interesa mantener información acerca del pago de los análisis ya que todos los laboratorios tienen un sistema de facturación que incluso les comunica con las compañías aseguradoras.</w:t>
+      </w:r>
+    </w:p>
+    <w:p>
+      <w:pPr>
+        <w:pStyle w:val="Prrafodelista"/>
+        <w:numPr>
+          <w:ilvl w:val="0"/>
+          <w:numId w:val="29"/>
+        </w:numPr>
+      </w:pPr>
+      <w:r>
+        <w:t>Los análisis pueden ser encargados directamente por los pacientes o por o bien a través de un doctor como parte de una prueba diagnóstica.</w:t>
+      </w:r>
+    </w:p>
+    <w:p>
+      <w:pPr>
+        <w:pStyle w:val="Prrafodelista"/>
+        <w:numPr>
+          <w:ilvl w:val="0"/>
+          <w:numId w:val="29"/>
+        </w:numPr>
+      </w:pPr>
+      <w:r>
+        <w:t>Los laboratorios tienen interés en conocer los doctores que han encargado el análisis ya que esta información en necesaria para enviarles los resultados de las pruebas analíticas.</w:t>
+      </w:r>
+    </w:p>
+    <w:p>
+      <w:pPr>
+        <w:pStyle w:val="Prrafodelista"/>
+        <w:numPr>
+          <w:ilvl w:val="0"/>
+          <w:numId w:val="29"/>
+        </w:numPr>
+      </w:pPr>
+      <w:r>
+        <w:t xml:space="preserve">De cada paciente se abre una ficha en la que se recoge toda la información personal acerca del </w:t>
+      </w:r>
+      <w:proofErr w:type="gramStart"/>
+      <w:r>
+        <w:t>mismo</w:t>
+      </w:r>
+      <w:proofErr w:type="gramEnd"/>
+      <w:r>
+        <w:t xml:space="preserve"> así como la necesaria para la evaluación de los resultados: sexo, edad, otros parámetros (embarazo, obesidad…)</w:t>
+      </w:r>
+    </w:p>
+    <w:p>
+      <w:pPr>
+        <w:pStyle w:val="Prrafodelista"/>
+        <w:numPr>
+          <w:ilvl w:val="0"/>
+          <w:numId w:val="29"/>
+        </w:numPr>
+      </w:pPr>
+      <w:r>
+        <w:t>Un paciente podría acudir más de una vez en un día a realizarse un análisis o en varios días.</w:t>
+      </w:r>
+    </w:p>
+    <w:p>
+      <w:pPr>
+        <w:pStyle w:val="Prrafodelista"/>
+        <w:numPr>
+          <w:ilvl w:val="0"/>
+          <w:numId w:val="29"/>
+        </w:numPr>
+      </w:pPr>
+      <w:r>
+        <w:t>Cada análisis da lugar al análisis de un parámetro analítico el cual se realiza sobre un medio biológico.</w:t>
+      </w:r>
+    </w:p>
+    <w:p>
+      <w:pPr>
+        <w:pStyle w:val="Prrafodelista"/>
+        <w:numPr>
+          <w:ilvl w:val="0"/>
+          <w:numId w:val="29"/>
+        </w:numPr>
+      </w:pPr>
+      <w:r>
+        <w:t>Los par</w:t>
+      </w:r>
+      <w:r>
+        <w:t>á</w:t>
+      </w:r>
+      <w:r>
+        <w:t>metros se agrupan en familias de análisis y las mismas se pueden dividir en subfamilias y otras agrupaciones de más bajo nivel.</w:t>
+      </w:r>
+    </w:p>
+    <w:p>
+      <w:pPr>
+        <w:pStyle w:val="Prrafodelista"/>
+        <w:numPr>
+          <w:ilvl w:val="0"/>
+          <w:numId w:val="29"/>
+        </w:numPr>
+      </w:pPr>
+      <w:r>
+        <w:t>Sobre los parámetros se ha de mantener la siguiente información:</w:t>
+      </w:r>
+    </w:p>
+    <w:p>
+      <w:pPr>
+        <w:pStyle w:val="Prrafodelista"/>
+        <w:numPr>
+          <w:ilvl w:val="4"/>
+          <w:numId w:val="29"/>
+        </w:numPr>
+      </w:pPr>
+      <w:r>
+        <w:t>Nombre parámetro.</w:t>
+      </w:r>
+    </w:p>
+    <w:p>
+      <w:pPr>
+        <w:pStyle w:val="Prrafodelista"/>
+        <w:numPr>
+          <w:ilvl w:val="4"/>
+          <w:numId w:val="29"/>
+        </w:numPr>
+      </w:pPr>
+      <w:r>
+        <w:t>Medio.</w:t>
+      </w:r>
+    </w:p>
+    <w:p>
+      <w:pPr>
+        <w:pStyle w:val="Prrafodelista"/>
+        <w:numPr>
+          <w:ilvl w:val="4"/>
+          <w:numId w:val="29"/>
+        </w:numPr>
+      </w:pPr>
+      <w:r>
+        <w:t>Unidades</w:t>
+      </w:r>
+    </w:p>
+    <w:p>
+      <w:pPr>
+        <w:pStyle w:val="Prrafodelista"/>
+        <w:numPr>
+          <w:ilvl w:val="4"/>
+          <w:numId w:val="29"/>
+        </w:numPr>
+      </w:pPr>
+      <w:r>
+        <w:t>Valores máximos y mínimos.</w:t>
+      </w:r>
+    </w:p>
+    <w:p>
+      <w:pPr>
+        <w:pStyle w:val="Prrafodelista"/>
+        <w:ind w:left="2160" w:firstLine="0"/>
+      </w:pPr>
+    </w:p>
+    <w:p>
+      <w:pPr>
+        <w:pStyle w:val="Prrafodelista"/>
+        <w:numPr>
+          <w:ilvl w:val="0"/>
+          <w:numId w:val="29"/>
+        </w:numPr>
+      </w:pPr>
+      <w:r>
+        <w:t>En relación a los valores máximos y mínimos es necesario indicar la fecha en la que se han establecido ya que estos pueden variar con la evolución de la ciencia y podría dar lugar a un problema de integridad de la base de datos.</w:t>
+      </w:r>
+    </w:p>
+    <w:p>
+      <w:pPr>
+        <w:pStyle w:val="Prrafodelista"/>
+        <w:numPr>
+          <w:ilvl w:val="0"/>
+          <w:numId w:val="29"/>
+        </w:numPr>
+      </w:pPr>
+      <w:r>
+        <w:lastRenderedPageBreak/>
+        <w:t>Los valores máximos y mínimos pueden variar con multitud de factores del paciente, edad, sexo, embarazo, deporte, obesidad… A efectos del presente trabajo sólo se considerarán la edad y el sexo del paciente.</w:t>
+      </w:r>
+    </w:p>
+    <w:p>
+      <w:pPr>
+        <w:pStyle w:val="Prrafodelista"/>
+        <w:numPr>
+          <w:ilvl w:val="0"/>
+          <w:numId w:val="29"/>
+        </w:numPr>
+      </w:pPr>
+      <w:r>
+        <w:t>Es necesario también considerar que los parámetros son calculados</w:t>
+      </w:r>
+      <w:r>
+        <w:t>,</w:t>
+      </w:r>
+      <w:r>
+        <w:t xml:space="preserve"> medidos</w:t>
+      </w:r>
+      <w:r>
+        <w:t xml:space="preserve"> o expresados mediante un comentario.</w:t>
+      </w:r>
+    </w:p>
+    <w:p>
+      <w:pPr>
+        <w:pStyle w:val="Prrafodelista"/>
+        <w:numPr>
+          <w:ilvl w:val="0"/>
+          <w:numId w:val="29"/>
+        </w:numPr>
+      </w:pPr>
+      <w:r>
+        <w:t>En relación a los parámetros se considerarán medidas por defecto o alternativas.</w:t>
+      </w:r>
+    </w:p>
+    <w:p>
+      <w:pPr>
+        <w:pStyle w:val="Prrafodelista"/>
+        <w:numPr>
+          <w:ilvl w:val="0"/>
+          <w:numId w:val="29"/>
+        </w:numPr>
+      </w:pPr>
+      <w:r>
+        <w:t>En el informe de análisis se mostrará una señal de alerta cuando los resultados superen los valores máximos o no alcancen los valores mínimos establecidos. Además, el médico podrá incluir los comentarios que considere necesarios para la comprensión de un determinado resultado.</w:t>
+      </w:r>
+    </w:p>
+    <w:p>
+      <w:pPr>
+        <w:pStyle w:val="Prrafodelista"/>
+        <w:ind w:left="2880" w:firstLine="0"/>
+      </w:pPr>
+    </w:p>
+    <w:p/>
+    <w:p>
+      <w:pPr>
+        <w:sectPr>
+          <w:headerReference w:type="default" r:id="rId14"/>
+          <w:pgSz w:w="11906" w:h="16838" w:code="9"/>
+          <w:pgMar w:top="1418" w:right="1701" w:bottom="1418" w:left="1701" w:header="709" w:footer="709" w:gutter="0"/>
+          <w:cols w:space="708"/>
+          <w:titlePg/>
+          <w:docGrid w:linePitch="360"/>
+        </w:sectPr>
+      </w:pPr>
+    </w:p>
+    <w:tbl>
+      <w:tblPr>
+        <w:tblW w:w="0" w:type="auto"/>
+        <w:tblBorders>
+          <w:bottom w:val="single" w:sz="18" w:space="0" w:color="632423" w:themeColor="accent2" w:themeShade="80"/>
+        </w:tblBorders>
+        <w:tblLook w:val="04A0" w:firstRow="1" w:lastRow="0" w:firstColumn="1" w:lastColumn="0" w:noHBand="0" w:noVBand="1"/>
+      </w:tblPr>
+      <w:tblGrid>
+        <w:gridCol w:w="2093"/>
+        <w:gridCol w:w="6551"/>
+      </w:tblGrid>
+      <w:tr>
+        <w:trPr>
+          <w:trHeight w:val="1750"/>
+        </w:trPr>
+        <w:tc>
+          <w:tcPr>
+            <w:tcW w:w="2093" w:type="dxa"/>
+            <w:tcBorders>
+              <w:bottom w:val="nil"/>
+            </w:tcBorders>
+          </w:tcPr>
+          <w:p/>
+        </w:tc>
+        <w:tc>
+          <w:tcPr>
+            <w:tcW w:w="6551" w:type="dxa"/>
+            <w:tcBorders>
+              <w:bottom w:val="nil"/>
+            </w:tcBorders>
+            <w:vAlign w:val="bottom"/>
+          </w:tcPr>
+          <w:p/>
+        </w:tc>
+      </w:tr>
+      <w:tr>
+        <w:trPr>
+          <w:trHeight w:val="1750"/>
+        </w:trPr>
+        <w:tc>
+          <w:tcPr>
+            <w:tcW w:w="2093" w:type="dxa"/>
+            <w:tcBorders>
+              <w:bottom w:val="nil"/>
+            </w:tcBorders>
+          </w:tcPr>
+          <w:p/>
+        </w:tc>
+        <w:tc>
+          <w:tcPr>
+            <w:tcW w:w="6551" w:type="dxa"/>
+            <w:tcBorders>
+              <w:bottom w:val="nil"/>
+            </w:tcBorders>
+            <w:vAlign w:val="bottom"/>
+          </w:tcPr>
+          <w:p/>
+        </w:tc>
+      </w:tr>
+      <w:tr>
+        <w:trPr>
+          <w:trHeight w:val="1750"/>
+        </w:trPr>
+        <w:tc>
+          <w:tcPr>
+            <w:tcW w:w="2093" w:type="dxa"/>
+            <w:tcBorders>
+              <w:top w:val="nil"/>
+              <w:bottom w:val="single" w:sz="18" w:space="0" w:color="632423" w:themeColor="accent2" w:themeShade="80"/>
+            </w:tcBorders>
+          </w:tcPr>
+          <w:p>
+            <w:pPr>
+              <w:pStyle w:val="Nmerocaptulo"/>
+              <w:rPr>
+                <w:color w:val="632423" w:themeColor="accent2" w:themeShade="80"/>
+              </w:rPr>
+            </w:pPr>
+          </w:p>
+        </w:tc>
+        <w:tc>
+          <w:tcPr>
+            <w:tcW w:w="6551" w:type="dxa"/>
+            <w:tcBorders>
+              <w:top w:val="nil"/>
+              <w:bottom w:val="single" w:sz="18" w:space="0" w:color="632423" w:themeColor="accent2" w:themeShade="80"/>
+            </w:tcBorders>
+            <w:vAlign w:val="bottom"/>
+          </w:tcPr>
+          <w:p>
+            <w:pPr>
+              <w:pStyle w:val="Ttulo"/>
+            </w:pPr>
+            <w:bookmarkStart w:id="6" w:name="_Toc531105337"/>
+            <w:r>
+              <w:t>DESCRIPCIÓN DE LA SOLUCIÓN</w:t>
+            </w:r>
+            <w:bookmarkEnd w:id="6"/>
+          </w:p>
+        </w:tc>
+      </w:tr>
+      <w:tr>
+        <w:trPr>
+          <w:trHeight w:val="1750"/>
+        </w:trPr>
+        <w:tc>
+          <w:tcPr>
+            <w:tcW w:w="2093" w:type="dxa"/>
+            <w:tcBorders>
+              <w:top w:val="single" w:sz="18" w:space="0" w:color="632423" w:themeColor="accent2" w:themeShade="80"/>
+              <w:bottom w:val="nil"/>
+            </w:tcBorders>
+          </w:tcPr>
+          <w:p/>
+        </w:tc>
+        <w:tc>
+          <w:tcPr>
+            <w:tcW w:w="6551" w:type="dxa"/>
+            <w:tcBorders>
+              <w:top w:val="single" w:sz="18" w:space="0" w:color="632423" w:themeColor="accent2" w:themeShade="80"/>
+              <w:bottom w:val="nil"/>
+            </w:tcBorders>
+            <w:vAlign w:val="bottom"/>
+          </w:tcPr>
+          <w:p/>
+        </w:tc>
+      </w:tr>
+    </w:tbl>
+    <w:p>
+      <w:r>
+        <w:t>Se plantea resolver el problema desarrollando una base de datos relacional. Para ello, en los siguientes apartados pasamos a describir el modelo conceptual propuesto y el modelo relacional que da solución al problema de Análisis Clínicos.</w:t>
       </w:r>
     </w:p>
     <w:p/>
@@ -2364,7 +3360,6 @@
       <w:pPr>
         <w:ind w:firstLine="0"/>
         <w:sectPr>
-          <w:headerReference w:type="default" r:id="rId14"/>
           <w:pgSz w:w="11906" w:h="16838" w:code="9"/>
           <w:pgMar w:top="1418" w:right="1701" w:bottom="1418" w:left="1701" w:header="709" w:footer="709" w:gutter="0"/>
           <w:cols w:space="708"/>
@@ -2473,12 +3468,14 @@
             <w:pPr>
               <w:pStyle w:val="Ttulo"/>
             </w:pPr>
+            <w:bookmarkStart w:id="7" w:name="_Toc531105338"/>
             <w:r>
               <w:t xml:space="preserve">Modelo </w:t>
             </w:r>
             <w:r>
               <w:t>CONCEPTUAL</w:t>
             </w:r>
+            <w:bookmarkEnd w:id="7"/>
           </w:p>
         </w:tc>
       </w:tr>
@@ -2587,10 +3584,26 @@
           <w:numId w:val="24"/>
         </w:numPr>
       </w:pPr>
-      <w:bookmarkStart w:id="5" w:name="_Hlk497342530"/>
-      <w:r>
-        <w:t>Los pacientes, el doctor y los parámetros.</w:t>
-      </w:r>
+      <w:bookmarkStart w:id="8" w:name="_Hlk497342530"/>
+      <w:bookmarkStart w:id="9" w:name="_Toc531105339"/>
+      <w:r>
+        <w:t xml:space="preserve">Los </w:t>
+      </w:r>
+      <w:proofErr w:type="gramStart"/>
+      <w:r>
+        <w:t>pacientes</w:t>
+      </w:r>
+      <w:r>
+        <w:t xml:space="preserve"> ,</w:t>
+      </w:r>
+      <w:r>
+        <w:t>el</w:t>
+      </w:r>
+      <w:proofErr w:type="gramEnd"/>
+      <w:r>
+        <w:t xml:space="preserve"> doctor y los parámetros.</w:t>
+      </w:r>
+      <w:bookmarkEnd w:id="9"/>
     </w:p>
     <w:p>
       <w:r>
@@ -2656,21 +3669,13 @@
         <w:ind w:firstLine="0"/>
       </w:pPr>
       <w:r>
-        <w:t xml:space="preserve">Al laboratorio le resulta útil recopilar información de los médicos y los pacientes que han solicitado un análisis, teniendo en cuenta la fecha de solicitud </w:t>
-      </w:r>
-      <w:proofErr w:type="gramStart"/>
-      <w:r>
-        <w:t>del m</w:t>
+        <w:t>Al laboratorio le resulta útil recopilar información de los médicos y los pacientes que han solicitado un análisis, teniendo en cuenta la fecha de solicitud del m</w:t>
       </w:r>
       <w:r>
         <w:t>i</w:t>
       </w:r>
       <w:r>
-        <w:t>smo</w:t>
-      </w:r>
-      <w:proofErr w:type="gramEnd"/>
-      <w:r>
-        <w:t xml:space="preserve"> y un atributo identificador llamado </w:t>
+        <w:t xml:space="preserve">smo y un atributo identificador llamado </w:t>
       </w:r>
       <w:r>
         <w:t>id</w:t>
@@ -2686,11 +3691,9 @@
       <w:r>
         <w:t xml:space="preserve">Para representar los distintos parámetros se ha considerado un tipo de entidad parámetros la cual tiene un tipo de interrelación </w:t>
       </w:r>
-      <w:proofErr w:type="spellStart"/>
-      <w:r>
-        <w:t>reflexia</w:t>
-      </w:r>
-      <w:proofErr w:type="spellEnd"/>
+      <w:r>
+        <w:t>reflexiva</w:t>
+      </w:r>
       <w:r>
         <w:t xml:space="preserve"> que permite relacionar todas las posibles familias y subfamilias que se encuentran en esta entidad, tales como hematimetría o leucocitos.</w:t>
       </w:r>
@@ -2705,10 +3708,7 @@
       <w:r>
         <w:t>Un parámetro por tanto puede tener cero o muchas subfamilias y un único padre.</w:t>
       </w:r>
-      <w:bookmarkStart w:id="6" w:name="_GoBack"/>
-      <w:bookmarkEnd w:id="6"/>
-    </w:p>
-    <w:bookmarkEnd w:id="5"/>
+    </w:p>
     <w:p>
       <w:pPr>
         <w:pStyle w:val="Ttulo1"/>
@@ -2717,10 +3717,23 @@
           <w:numId w:val="24"/>
         </w:numPr>
       </w:pPr>
+      <w:bookmarkStart w:id="10" w:name="_Toc531105340"/>
+      <w:bookmarkEnd w:id="8"/>
       <w:r>
         <w:lastRenderedPageBreak/>
-        <w:t>Subpunto 2</w:t>
-      </w:r>
+        <w:t>Médicos y pacientes</w:t>
+      </w:r>
+      <w:bookmarkEnd w:id="10"/>
+    </w:p>
+    <w:p>
+      <w:pPr>
+        <w:pStyle w:val="Ttulo2"/>
+      </w:pPr>
+      <w:bookmarkStart w:id="11" w:name="_Toc531105341"/>
+      <w:r>
+        <w:t>Tipos de entidad</w:t>
+      </w:r>
+      <w:bookmarkEnd w:id="11"/>
     </w:p>
     <w:p>
       <w:pPr>
@@ -2730,10 +3743,24 @@
           <w:numId w:val="24"/>
         </w:numPr>
       </w:pPr>
-      <w:r>
-        <w:t>Subpunto 3</w:t>
-      </w:r>
-    </w:p>
+      <w:bookmarkStart w:id="12" w:name="_Toc531105342"/>
+      <w:r>
+        <w:t>Solicitud y análisis</w:t>
+      </w:r>
+      <w:bookmarkEnd w:id="12"/>
+    </w:p>
+    <w:p>
+      <w:pPr>
+        <w:pStyle w:val="Ttulo2"/>
+      </w:pPr>
+      <w:bookmarkStart w:id="13" w:name="_Toc531105343"/>
+      <w:r>
+        <w:t>Tipos de entidad</w:t>
+      </w:r>
+      <w:bookmarkEnd w:id="13"/>
+    </w:p>
+    <w:p/>
+    <w:p/>
     <w:p>
       <w:pPr>
         <w:pStyle w:val="Ttulo1"/>
@@ -2742,9 +3769,48 @@
           <w:numId w:val="24"/>
         </w:numPr>
       </w:pPr>
-      <w:r>
-        <w:t>Subpunto 4</w:t>
-      </w:r>
+      <w:bookmarkStart w:id="14" w:name="_Toc531105344"/>
+      <w:r>
+        <w:t>Parámetros, magnitud, valores normales y medios de análisis.</w:t>
+      </w:r>
+      <w:bookmarkEnd w:id="14"/>
+    </w:p>
+    <w:p>
+      <w:pPr>
+        <w:pStyle w:val="Ttulo2"/>
+      </w:pPr>
+      <w:bookmarkStart w:id="15" w:name="_Toc531105345"/>
+      <w:r>
+        <w:t>Tipos de entidad</w:t>
+      </w:r>
+      <w:bookmarkEnd w:id="15"/>
+    </w:p>
+    <w:p>
+      <w:pPr>
+        <w:pStyle w:val="Ttulo1"/>
+        <w:numPr>
+          <w:ilvl w:val="1"/>
+          <w:numId w:val="24"/>
+        </w:numPr>
+      </w:pPr>
+      <w:bookmarkStart w:id="16" w:name="_Toc531105346"/>
+      <w:r>
+        <w:t>Interrelaciones más significativas entre los tipos de entidad</w:t>
+      </w:r>
+      <w:r>
+        <w:t>.</w:t>
+      </w:r>
+      <w:bookmarkEnd w:id="16"/>
+    </w:p>
+    <w:p>
+      <w:pPr>
+        <w:pStyle w:val="Ttulo1"/>
+        <w:numPr>
+          <w:ilvl w:val="0"/>
+          <w:numId w:val="0"/>
+        </w:numPr>
+        <w:ind w:left="720"/>
+      </w:pPr>
     </w:p>
     <w:p>
       <w:pPr>
@@ -2863,9 +3929,11 @@
             <w:pPr>
               <w:pStyle w:val="Ttulo"/>
             </w:pPr>
+            <w:bookmarkStart w:id="17" w:name="_Toc531105347"/>
             <w:r>
               <w:t>Modelo relacional</w:t>
             </w:r>
+            <w:bookmarkEnd w:id="17"/>
           </w:p>
         </w:tc>
       </w:tr>
@@ -2958,157 +4026,20 @@
     <w:p/>
     <w:p>
       <w:pPr>
-        <w:sectPr>
-          <w:pgSz w:w="11907" w:h="16840" w:code="9"/>
-          <w:pgMar w:top="1418" w:right="1701" w:bottom="1418" w:left="1701" w:header="709" w:footer="709" w:gutter="0"/>
-          <w:cols w:space="708"/>
-          <w:titlePg/>
-          <w:docGrid w:linePitch="360"/>
-        </w:sectPr>
-      </w:pPr>
-    </w:p>
-    <w:tbl>
-      <w:tblPr>
-        <w:tblW w:w="0" w:type="auto"/>
-        <w:tblBorders>
-          <w:bottom w:val="single" w:sz="18" w:space="0" w:color="632423" w:themeColor="accent2" w:themeShade="80"/>
-        </w:tblBorders>
-        <w:tblLook w:val="04A0" w:firstRow="1" w:lastRow="0" w:firstColumn="1" w:lastColumn="0" w:noHBand="0" w:noVBand="1"/>
-      </w:tblPr>
-      <w:tblGrid>
-        <w:gridCol w:w="2093"/>
-        <w:gridCol w:w="6551"/>
-      </w:tblGrid>
-      <w:tr>
-        <w:trPr>
-          <w:trHeight w:val="1750"/>
-        </w:trPr>
-        <w:tc>
-          <w:tcPr>
-            <w:tcW w:w="2093" w:type="dxa"/>
-            <w:tcBorders>
-              <w:bottom w:val="nil"/>
-            </w:tcBorders>
-          </w:tcPr>
-          <w:p>
-            <w:r>
-              <w:lastRenderedPageBreak/>
-              <w:br w:type="page"/>
-            </w:r>
-          </w:p>
-        </w:tc>
-        <w:tc>
-          <w:tcPr>
-            <w:tcW w:w="6551" w:type="dxa"/>
-            <w:tcBorders>
-              <w:bottom w:val="nil"/>
-            </w:tcBorders>
-            <w:vAlign w:val="bottom"/>
-          </w:tcPr>
-          <w:p/>
-        </w:tc>
-      </w:tr>
-      <w:tr>
-        <w:trPr>
-          <w:trHeight w:val="1750"/>
-        </w:trPr>
-        <w:tc>
-          <w:tcPr>
-            <w:tcW w:w="2093" w:type="dxa"/>
-            <w:tcBorders>
-              <w:bottom w:val="nil"/>
-            </w:tcBorders>
-          </w:tcPr>
-          <w:p/>
-        </w:tc>
-        <w:tc>
-          <w:tcPr>
-            <w:tcW w:w="6551" w:type="dxa"/>
-            <w:tcBorders>
-              <w:bottom w:val="nil"/>
-            </w:tcBorders>
-            <w:vAlign w:val="bottom"/>
-          </w:tcPr>
-          <w:p/>
-        </w:tc>
-      </w:tr>
-      <w:tr>
-        <w:trPr>
-          <w:trHeight w:val="1750"/>
-        </w:trPr>
-        <w:tc>
-          <w:tcPr>
-            <w:tcW w:w="2093" w:type="dxa"/>
-            <w:tcBorders>
-              <w:top w:val="nil"/>
-              <w:bottom w:val="single" w:sz="18" w:space="0" w:color="632423" w:themeColor="accent2" w:themeShade="80"/>
-            </w:tcBorders>
-          </w:tcPr>
-          <w:p>
-            <w:pPr>
-              <w:pStyle w:val="Nmerocaptulo"/>
-              <w:numPr>
-                <w:ilvl w:val="0"/>
-                <w:numId w:val="24"/>
-              </w:numPr>
-            </w:pPr>
-          </w:p>
-        </w:tc>
-        <w:tc>
-          <w:tcPr>
-            <w:tcW w:w="6551" w:type="dxa"/>
-            <w:tcBorders>
-              <w:top w:val="nil"/>
-              <w:bottom w:val="single" w:sz="18" w:space="0" w:color="632423" w:themeColor="accent2" w:themeShade="80"/>
-            </w:tcBorders>
-            <w:vAlign w:val="bottom"/>
-          </w:tcPr>
-          <w:p>
-            <w:pPr>
-              <w:pStyle w:val="Ttulo"/>
-            </w:pPr>
-            <w:r>
-              <w:t>NORMALIZACIÓN DEL MODELO</w:t>
-            </w:r>
-          </w:p>
-        </w:tc>
-      </w:tr>
-      <w:tr>
-        <w:trPr>
-          <w:trHeight w:val="1750"/>
-        </w:trPr>
-        <w:tc>
-          <w:tcPr>
-            <w:tcW w:w="2093" w:type="dxa"/>
-            <w:tcBorders>
-              <w:top w:val="single" w:sz="18" w:space="0" w:color="632423" w:themeColor="accent2" w:themeShade="80"/>
-              <w:bottom w:val="nil"/>
-            </w:tcBorders>
-          </w:tcPr>
-          <w:p/>
-        </w:tc>
-        <w:tc>
-          <w:tcPr>
-            <w:tcW w:w="6551" w:type="dxa"/>
-            <w:tcBorders>
-              <w:top w:val="single" w:sz="18" w:space="0" w:color="632423" w:themeColor="accent2" w:themeShade="80"/>
-              <w:bottom w:val="nil"/>
-            </w:tcBorders>
-            <w:vAlign w:val="bottom"/>
-          </w:tcPr>
-          <w:p/>
-        </w:tc>
-      </w:tr>
-    </w:tbl>
-    <w:p/>
-    <w:p>
-      <w:pPr>
-        <w:ind w:left="3544" w:hanging="2835"/>
-      </w:pPr>
-    </w:p>
-    <w:p>
-      <w:pPr>
-        <w:ind w:firstLine="0"/>
+        <w:pStyle w:val="Ttulo1"/>
+        <w:numPr>
+          <w:ilvl w:val="1"/>
+          <w:numId w:val="24"/>
+        </w:numPr>
+      </w:pPr>
+      <w:bookmarkStart w:id="18" w:name="_Toc531105348"/>
+      <w:r>
+        <w:t>Normalización del modelo</w:t>
+      </w:r>
+      <w:bookmarkEnd w:id="18"/>
+    </w:p>
+    <w:p>
+      <w:pPr>
         <w:sectPr>
           <w:pgSz w:w="11907" w:h="16840" w:code="9"/>
           <w:pgMar w:top="1418" w:right="1701" w:bottom="1418" w:left="1701" w:header="709" w:footer="709" w:gutter="0"/>
@@ -3209,14 +4140,16 @@
             <w:pPr>
               <w:pStyle w:val="Ttuloapndice"/>
             </w:pPr>
-            <w:bookmarkStart w:id="7" w:name="_Toc320606301"/>
+            <w:bookmarkStart w:id="19" w:name="_Toc320606301"/>
+            <w:bookmarkStart w:id="20" w:name="_Toc531105349"/>
             <w:r>
               <w:t>Bibliografía y referencias</w:t>
             </w:r>
             <w:r>
               <w:t xml:space="preserve"> Web</w:t>
             </w:r>
-            <w:bookmarkEnd w:id="7"/>
+            <w:bookmarkEnd w:id="19"/>
+            <w:bookmarkEnd w:id="20"/>
           </w:p>
         </w:tc>
       </w:tr>
@@ -3416,7 +4349,7 @@
         <w:lang w:val="es-ES_tradnl"/>
       </w:rPr>
     </w:pPr>
-    <w:bookmarkStart w:id="0" w:name="_Hlk497674043"/>
+    <w:bookmarkStart w:id="2" w:name="_Hlk497674043"/>
     <w:r>
       <w:rPr>
         <w:sz w:val="18"/>
@@ -3424,7 +4357,7 @@
       </w:rPr>
       <w:t xml:space="preserve">Gestión de </w:t>
     </w:r>
-    <w:bookmarkEnd w:id="0"/>
+    <w:bookmarkEnd w:id="2"/>
     <w:r>
       <w:rPr>
         <w:sz w:val="18"/>
@@ -3480,8 +4413,8 @@
         <w:lang w:val="es-ES_tradnl"/>
       </w:rPr>
     </w:pPr>
-    <w:bookmarkStart w:id="3" w:name="_Hlk497674514"/>
-    <w:bookmarkStart w:id="4" w:name="_Hlk497674515"/>
+    <w:bookmarkStart w:id="4" w:name="_Hlk497674514"/>
+    <w:bookmarkStart w:id="5" w:name="_Hlk497674515"/>
     <w:r>
       <w:rPr>
         <w:sz w:val="18"/>
@@ -3531,8 +4464,8 @@
       </w:rPr>
       <w:tab/>
     </w:r>
-    <w:bookmarkEnd w:id="3"/>
     <w:bookmarkEnd w:id="4"/>
+    <w:bookmarkEnd w:id="5"/>
     <w:r>
       <w:rPr>
         <w:sz w:val="18"/>
@@ -4041,7 +4974,7 @@
   <w:abstractNum w:abstractNumId="11" w15:restartNumberingAfterBreak="0">
     <w:nsid w:val="12EE6AAB"/>
     <w:multiLevelType w:val="hybridMultilevel"/>
-    <w:tmpl w:val="7FBCB462"/>
+    <w:tmpl w:val="A8FC5B14"/>
     <w:lvl w:ilvl="0" w:tplc="06FE83AA">
       <w:start w:val="1"/>
       <w:numFmt w:val="decimal"/>
@@ -4068,7 +5001,7 @@
         <w:rFonts w:hint="default"/>
       </w:rPr>
     </w:lvl>
-    <w:lvl w:ilvl="2" w:tplc="0C0A001B" w:tentative="1">
+    <w:lvl w:ilvl="2" w:tplc="0C0A001B">
       <w:start w:val="1"/>
       <w:numFmt w:val="lowerRoman"/>
       <w:lvlText w:val="%3."/>
@@ -4077,16 +5010,18 @@
         <w:ind w:left="2160" w:hanging="180"/>
       </w:pPr>
     </w:lvl>
-    <w:lvl w:ilvl="3" w:tplc="0C0A000F" w:tentative="1">
-      <w:start w:val="1"/>
-      <w:numFmt w:val="decimal"/>
-      <w:lvlText w:val="%4."/>
+    <w:lvl w:ilvl="3" w:tplc="AB568176">
+      <w:numFmt w:val="bullet"/>
+      <w:lvlText w:val=""/>
       <w:lvlJc w:val="left"/>
       <w:pPr>
         <w:ind w:left="2880" w:hanging="360"/>
       </w:pPr>
-    </w:lvl>
-    <w:lvl w:ilvl="4" w:tplc="0C0A0019" w:tentative="1">
+      <w:rPr>
+        <w:rFonts w:ascii="Symbol" w:eastAsia="Times New Roman" w:hAnsi="Symbol" w:cs="Times New Roman" w:hint="default"/>
+      </w:rPr>
+    </w:lvl>
+    <w:lvl w:ilvl="4" w:tplc="0C0A0019">
       <w:start w:val="1"/>
       <w:numFmt w:val="lowerLetter"/>
       <w:lvlText w:val="%5."/>
@@ -4095,7 +5030,7 @@
         <w:ind w:left="3600" w:hanging="360"/>
       </w:pPr>
     </w:lvl>
-    <w:lvl w:ilvl="5" w:tplc="0C0A001B" w:tentative="1">
+    <w:lvl w:ilvl="5" w:tplc="0C0A001B">
       <w:start w:val="1"/>
       <w:numFmt w:val="lowerRoman"/>
       <w:lvlText w:val="%6."/>
@@ -4847,6 +5782,92 @@
     <w:numStyleLink w:val="Listavietas"/>
   </w:abstractNum>
   <w:abstractNum w:abstractNumId="20" w15:restartNumberingAfterBreak="0">
+    <w:nsid w:val="5D6416BE"/>
+    <w:multiLevelType w:val="hybridMultilevel"/>
+    <w:tmpl w:val="64D0DA96"/>
+    <w:lvl w:ilvl="0" w:tplc="0C0A000F">
+      <w:start w:val="1"/>
+      <w:numFmt w:val="decimal"/>
+      <w:lvlText w:val="%1."/>
+      <w:lvlJc w:val="left"/>
+      <w:pPr>
+        <w:ind w:left="720" w:hanging="360"/>
+      </w:pPr>
+    </w:lvl>
+    <w:lvl w:ilvl="1" w:tplc="0C0A0019" w:tentative="1">
+      <w:start w:val="1"/>
+      <w:numFmt w:val="lowerLetter"/>
+      <w:lvlText w:val="%2."/>
+      <w:lvlJc w:val="left"/>
+      <w:pPr>
+        <w:ind w:left="1440" w:hanging="360"/>
+      </w:pPr>
+    </w:lvl>
+    <w:lvl w:ilvl="2" w:tplc="0C0A001B" w:tentative="1">
+      <w:start w:val="1"/>
+      <w:numFmt w:val="lowerRoman"/>
+      <w:lvlText w:val="%3."/>
+      <w:lvlJc w:val="right"/>
+      <w:pPr>
+        <w:ind w:left="2160" w:hanging="180"/>
+      </w:pPr>
+    </w:lvl>
+    <w:lvl w:ilvl="3" w:tplc="0C0A000F" w:tentative="1">
+      <w:start w:val="1"/>
+      <w:numFmt w:val="decimal"/>
+      <w:lvlText w:val="%4."/>
+      <w:lvlJc w:val="left"/>
+      <w:pPr>
+        <w:ind w:left="2880" w:hanging="360"/>
+      </w:pPr>
+    </w:lvl>
+    <w:lvl w:ilvl="4" w:tplc="0C0A0019">
+      <w:start w:val="1"/>
+      <w:numFmt w:val="lowerLetter"/>
+      <w:lvlText w:val="%5."/>
+      <w:lvlJc w:val="left"/>
+      <w:pPr>
+        <w:ind w:left="3600" w:hanging="360"/>
+      </w:pPr>
+    </w:lvl>
+    <w:lvl w:ilvl="5" w:tplc="0C0A001B" w:tentative="1">
+      <w:start w:val="1"/>
+      <w:numFmt w:val="lowerRoman"/>
+      <w:lvlText w:val="%6."/>
+      <w:lvlJc w:val="right"/>
+      <w:pPr>
+        <w:ind w:left="4320" w:hanging="180"/>
+      </w:pPr>
+    </w:lvl>
+    <w:lvl w:ilvl="6" w:tplc="0C0A000F" w:tentative="1">
+      <w:start w:val="1"/>
+      <w:numFmt w:val="decimal"/>
+      <w:lvlText w:val="%7."/>
+      <w:lvlJc w:val="left"/>
+      <w:pPr>
+        <w:ind w:left="5040" w:hanging="360"/>
+      </w:pPr>
+    </w:lvl>
+    <w:lvl w:ilvl="7" w:tplc="0C0A0019" w:tentative="1">
+      <w:start w:val="1"/>
+      <w:numFmt w:val="lowerLetter"/>
+      <w:lvlText w:val="%8."/>
+      <w:lvlJc w:val="left"/>
+      <w:pPr>
+        <w:ind w:left="5760" w:hanging="360"/>
+      </w:pPr>
+    </w:lvl>
+    <w:lvl w:ilvl="8" w:tplc="0C0A001B" w:tentative="1">
+      <w:start w:val="1"/>
+      <w:numFmt w:val="lowerRoman"/>
+      <w:lvlText w:val="%9."/>
+      <w:lvlJc w:val="right"/>
+      <w:pPr>
+        <w:ind w:left="6480" w:hanging="180"/>
+      </w:pPr>
+    </w:lvl>
+  </w:abstractNum>
+  <w:abstractNum w:abstractNumId="21" w15:restartNumberingAfterBreak="0">
     <w:nsid w:val="66382EBA"/>
     <w:multiLevelType w:val="hybridMultilevel"/>
     <w:tmpl w:val="A56A3C56"/>
@@ -4959,7 +5980,7 @@
       </w:rPr>
     </w:lvl>
   </w:abstractNum>
-  <w:abstractNum w:abstractNumId="21" w15:restartNumberingAfterBreak="0">
+  <w:abstractNum w:abstractNumId="22" w15:restartNumberingAfterBreak="0">
     <w:nsid w:val="6FE147E9"/>
     <w:multiLevelType w:val="hybridMultilevel"/>
     <w:tmpl w:val="38FC7CEC"/>
@@ -5051,7 +6072,7 @@
       </w:pPr>
     </w:lvl>
   </w:abstractNum>
-  <w:abstractNum w:abstractNumId="22" w15:restartNumberingAfterBreak="0">
+  <w:abstractNum w:abstractNumId="23" w15:restartNumberingAfterBreak="0">
     <w:nsid w:val="711E4B2E"/>
     <w:multiLevelType w:val="multilevel"/>
     <w:tmpl w:val="768665AE"/>
@@ -5109,7 +6130,7 @@
       <w:lvlText w:val="%1.%2.%3"/>
       <w:lvlJc w:val="left"/>
       <w:pPr>
-        <w:ind w:left="1080" w:hanging="1080"/>
+        <w:ind w:left="2357" w:hanging="1080"/>
       </w:pPr>
       <w:rPr>
         <w:rFonts w:hint="default"/>
@@ -5189,7 +6210,7 @@
       </w:rPr>
     </w:lvl>
   </w:abstractNum>
-  <w:abstractNum w:abstractNumId="23" w15:restartNumberingAfterBreak="0">
+  <w:abstractNum w:abstractNumId="24" w15:restartNumberingAfterBreak="0">
     <w:nsid w:val="7A54382B"/>
     <w:multiLevelType w:val="hybridMultilevel"/>
     <w:tmpl w:val="6058747C"/>
@@ -5310,7 +6331,7 @@
     <w:abstractNumId w:val="15"/>
   </w:num>
   <w:num w:numId="10">
-    <w:abstractNumId w:val="20"/>
+    <w:abstractNumId w:val="21"/>
   </w:num>
   <w:num w:numId="11">
     <w:abstractNumId w:val="8"/>
@@ -5334,7 +6355,7 @@
     <w:abstractNumId w:val="0"/>
   </w:num>
   <w:num w:numId="18">
-    <w:abstractNumId w:val="21"/>
+    <w:abstractNumId w:val="22"/>
   </w:num>
   <w:num w:numId="19">
     <w:abstractNumId w:val="11"/>
@@ -5343,7 +6364,7 @@
     <w:abstractNumId w:val="12"/>
   </w:num>
   <w:num w:numId="21">
-    <w:abstractNumId w:val="23"/>
+    <w:abstractNumId w:val="24"/>
   </w:num>
   <w:num w:numId="22">
     <w:abstractNumId w:val="16"/>
@@ -5355,19 +6376,22 @@
     </w:lvlOverride>
   </w:num>
   <w:num w:numId="24">
-    <w:abstractNumId w:val="22"/>
+    <w:abstractNumId w:val="23"/>
   </w:num>
   <w:num w:numId="25">
-    <w:abstractNumId w:val="22"/>
+    <w:abstractNumId w:val="23"/>
   </w:num>
   <w:num w:numId="26">
-    <w:abstractNumId w:val="22"/>
+    <w:abstractNumId w:val="23"/>
   </w:num>
   <w:num w:numId="27">
     <w:abstractNumId w:val="10"/>
   </w:num>
   <w:num w:numId="28">
     <w:abstractNumId w:val="17"/>
+  </w:num>
+  <w:num w:numId="29">
+    <w:abstractNumId w:val="20"/>
   </w:num>
   <w:numIdMacAtCleanup w:val="10"/>
 </w:numbering>
@@ -7219,7 +8243,7 @@
 </file>
 
 <file path=customXml/itemProps1.xml><?xml version="1.0" encoding="utf-8"?>
-<ds:datastoreItem xmlns:ds="http://schemas.openxmlformats.org/officeDocument/2006/customXml" ds:itemID="{E8BC1B9E-BE56-4EAF-8478-E896AF432171}">
+<ds:datastoreItem xmlns:ds="http://schemas.openxmlformats.org/officeDocument/2006/customXml" ds:itemID="{C1AE705A-A28A-49D8-8AEB-E167F71AF374}">
   <ds:schemaRefs>
     <ds:schemaRef ds:uri="http://schemas.openxmlformats.org/officeDocument/2006/bibliography"/>
   </ds:schemaRefs>

</xml_diff>

<commit_message>
descripción del problema propuesta
</commit_message>
<xml_diff>
--- a/Análisis Clínicos/Analisis Clinicos FINAL.docx
+++ b/Análisis Clínicos/Analisis Clinicos FINAL.docx
@@ -453,7 +453,13 @@
               <w:pStyle w:val="Objetivo"/>
             </w:pPr>
             <w:r>
-              <w:t xml:space="preserve">El objeto del presente documento es realizar una descripción del problema planteado de un </w:t>
+              <w:t>El objeto del presente documento es</w:t>
+            </w:r>
+            <w:r>
+              <w:t xml:space="preserve"> desarrollar una solución relacional al</w:t>
+            </w:r>
+            <w:r>
+              <w:t xml:space="preserve"> problema planteado de un </w:t>
             </w:r>
             <w:r>
               <w:t xml:space="preserve">Sistema de </w:t>
@@ -724,8 +730,6 @@
           <w:docGrid w:linePitch="360"/>
         </w:sectPr>
       </w:pPr>
-      <w:bookmarkStart w:id="0" w:name="_GoBack"/>
-      <w:bookmarkEnd w:id="0"/>
     </w:p>
     <w:p>
       <w:pPr>
@@ -2150,7 +2154,7 @@
         <w:rPr>
           <w:noProof/>
         </w:rPr>
-        <w:t>7</w:t>
+        <w:t>10</w:t>
       </w:r>
       <w:r>
         <w:rPr>
@@ -2211,7 +2215,7 @@
         <w:rPr>
           <w:noProof/>
         </w:rPr>
-        <w:t>9</w:t>
+        <w:t>12</w:t>
       </w:r>
       <w:r>
         <w:rPr>
@@ -2272,7 +2276,7 @@
         <w:rPr>
           <w:noProof/>
         </w:rPr>
-        <w:t>12</w:t>
+        <w:t>15</w:t>
       </w:r>
       <w:r>
         <w:rPr>
@@ -2333,7 +2337,7 @@
         <w:rPr>
           <w:noProof/>
         </w:rPr>
-        <w:t>16</w:t>
+        <w:t>17</w:t>
       </w:r>
       <w:r>
         <w:rPr>
@@ -2448,96 +2452,44 @@
     </w:p>
     <w:p>
       <w:pPr>
-        <w:pStyle w:val="Tabladeilustraciones"/>
-        <w:tabs>
-          <w:tab w:val="right" w:leader="dot" w:pos="8494"/>
-        </w:tabs>
-        <w:rPr>
-          <w:rFonts w:asciiTheme="minorHAnsi" w:eastAsiaTheme="minorEastAsia" w:hAnsiTheme="minorHAnsi" w:cstheme="minorBidi"/>
+        <w:ind w:firstLine="0"/>
+        <w:rPr>
+          <w:rFonts w:cs="Arial"/>
+        </w:rPr>
+      </w:pPr>
+      <w:r>
+        <w:rPr>
+          <w:rFonts w:cs="Arial"/>
+        </w:rPr>
+        <w:fldChar w:fldCharType="begin"/>
+      </w:r>
+      <w:r>
+        <w:rPr>
+          <w:rFonts w:cs="Arial"/>
+        </w:rPr>
+        <w:instrText xml:space="preserve"> </w:instrText>
+      </w:r>
+      <w:r>
+        <w:rPr>
+          <w:rFonts w:cs="Arial"/>
+        </w:rPr>
+        <w:instrText xml:space="preserve">TOC \f F \c Tabla \* MERGEFORMAT </w:instrText>
+      </w:r>
+      <w:r>
+        <w:rPr>
+          <w:rFonts w:cs="Arial"/>
+        </w:rPr>
+        <w:fldChar w:fldCharType="separate"/>
+      </w:r>
+      <w:r>
+        <w:rPr>
+          <w:rFonts w:cs="Arial"/>
+          <w:b/>
+          <w:bCs/>
           <w:noProof/>
-          <w:sz w:val="22"/>
-          <w:szCs w:val="22"/>
-        </w:rPr>
-      </w:pPr>
-      <w:r>
-        <w:rPr>
-          <w:rFonts w:cs="Arial"/>
-        </w:rPr>
-        <w:fldChar w:fldCharType="begin"/>
-      </w:r>
-      <w:r>
-        <w:rPr>
-          <w:rFonts w:cs="Arial"/>
-        </w:rPr>
-        <w:instrText xml:space="preserve"> </w:instrText>
-      </w:r>
-      <w:r>
-        <w:rPr>
-          <w:rFonts w:cs="Arial"/>
-        </w:rPr>
-        <w:instrText xml:space="preserve">TOC \f F \c Tabla \* MERGEFORMAT </w:instrText>
-      </w:r>
-      <w:r>
-        <w:rPr>
-          <w:rFonts w:cs="Arial"/>
-        </w:rPr>
-        <w:fldChar w:fldCharType="separate"/>
-      </w:r>
-      <w:r>
-        <w:rPr>
-          <w:noProof/>
-        </w:rPr>
-        <w:t>Tabla 1 -Legislación y estándares más importantes</w:t>
-      </w:r>
-      <w:r>
-        <w:rPr>
-          <w:noProof/>
-        </w:rPr>
-        <w:tab/>
-      </w:r>
-      <w:r>
-        <w:rPr>
-          <w:noProof/>
-        </w:rPr>
-        <w:fldChar w:fldCharType="begin"/>
-      </w:r>
-      <w:r>
-        <w:rPr>
-          <w:noProof/>
-        </w:rPr>
-        <w:instrText xml:space="preserve"> PAGEREF _Toc525989541 \h </w:instrText>
-      </w:r>
-      <w:r>
-        <w:rPr>
-          <w:noProof/>
-        </w:rPr>
-      </w:r>
-      <w:r>
-        <w:rPr>
-          <w:noProof/>
-        </w:rPr>
-        <w:fldChar w:fldCharType="separate"/>
-      </w:r>
-      <w:r>
-        <w:rPr>
-          <w:noProof/>
-        </w:rPr>
-        <w:t>14</w:t>
-      </w:r>
-      <w:r>
-        <w:rPr>
-          <w:noProof/>
-        </w:rPr>
-        <w:fldChar w:fldCharType="end"/>
-      </w:r>
-    </w:p>
-    <w:p>
-      <w:pPr>
-        <w:ind w:firstLine="0"/>
-        <w:rPr>
-          <w:rFonts w:cs="Arial"/>
-        </w:rPr>
-      </w:pPr>
+        </w:rPr>
+        <w:t>No se encuentran elementos de tabla de ilustraciones.</w:t>
+      </w:r>
       <w:r>
         <w:rPr>
           <w:rFonts w:cs="Arial"/>
@@ -2749,11 +2701,11 @@
             <w:pPr>
               <w:pStyle w:val="Ttulo"/>
             </w:pPr>
-            <w:bookmarkStart w:id="1" w:name="_Toc531265879"/>
+            <w:bookmarkStart w:id="0" w:name="_Toc531265879"/>
             <w:r>
               <w:t>ENUNCIADO DEL PROBLEMA</w:t>
             </w:r>
-            <w:bookmarkEnd w:id="1"/>
+            <w:bookmarkEnd w:id="0"/>
           </w:p>
         </w:tc>
       </w:tr>
@@ -3028,7 +2980,7 @@
             </w:tcBorders>
           </w:tcPr>
           <w:p>
-            <w:bookmarkStart w:id="2" w:name="_Hlk531265526"/>
+            <w:bookmarkStart w:id="1" w:name="_Hlk531265526"/>
           </w:p>
         </w:tc>
         <w:tc>
@@ -3077,13 +3029,13 @@
               <w:pStyle w:val="Ttulo"/>
               <w:ind w:left="0"/>
             </w:pPr>
-            <w:bookmarkStart w:id="3" w:name="_Toc531265148"/>
-            <w:bookmarkStart w:id="4" w:name="_Toc531265880"/>
+            <w:bookmarkStart w:id="2" w:name="_Toc531265148"/>
+            <w:bookmarkStart w:id="3" w:name="_Toc531265880"/>
             <w:r>
               <w:t>descripción de la solución</w:t>
             </w:r>
+            <w:bookmarkEnd w:id="2"/>
             <w:bookmarkEnd w:id="3"/>
-            <w:bookmarkEnd w:id="4"/>
           </w:p>
         </w:tc>
       </w:tr>
@@ -3118,350 +3070,40 @@
       <w:pPr>
         <w:pStyle w:val="Ttulo1"/>
       </w:pPr>
-      <w:bookmarkStart w:id="5" w:name="_Toc531265881"/>
-      <w:bookmarkEnd w:id="2"/>
+      <w:bookmarkStart w:id="4" w:name="_Toc531265881"/>
+      <w:bookmarkEnd w:id="1"/>
       <w:r>
         <w:t>Definición del problema</w:t>
       </w:r>
-      <w:bookmarkEnd w:id="5"/>
+      <w:bookmarkEnd w:id="4"/>
     </w:p>
     <w:p>
       <w:r>
-        <w:t>El Colegio de Farmacéuticos de Córdoba encarga a petición de los laboratorios asociados una aplicación para la gestión de sus análisis clínicos, incluyendo la emisión del informe del análisis y el mantenimiento de un histórico de acuerdo a la legislación vigente. Estas aplicaciones son para la utilización autónoma por parte de cada laboratorio y no se conectan en una base de datos común que las unifique.</w:t>
+        <w:t>El Colegio de Farmacéuticos de Córdoba encarga a petición de los laboratorios asociados una aplicación para la gestión de sus análisis clínicos, incluyendo la emisión del informe del análisis y el mantenimiento de un histórico de acuerdo a la legislación vigente. Estas aplicaciones son para la utilización autónoma por parte de cada laboratorio y no se conectan en una base de datos común que las unifique</w:t>
+      </w:r>
+      <w:r>
+        <w:t>.</w:t>
+      </w:r>
+    </w:p>
+    <w:p>
+      <w:r>
+        <w:t>El sistema de Gestión de Análisis clínicos permitirá al usuario de la aplicación la obtención de un Informe análisis que una persona haya solicitado al laboratorio, bien el mismo o a través de una prescripción médica como parte de una evaluación médica a la que esté siendo sometido</w:t>
+      </w:r>
+      <w:r>
+        <w:t xml:space="preserve"> </w:t>
+      </w:r>
+      <w:r>
+        <w:rPr>
+          <w:b/>
+        </w:rPr>
+        <w:t>(supuesto 1).</w:t>
       </w:r>
     </w:p>
     <w:p/>
-    <w:p>
-      <w:r>
-        <w:t>Tipos de pruebas que se realizan sobre los medios de análisis.</w:t>
-      </w:r>
-    </w:p>
+    <w:p/>
+    <w:p/>
     <w:p/>
     <w:p>
-      <w:r>
-        <w:t>Para la solución que se propone en el presente documento se tienen en cuenta las siguientes consideraciones:</w:t>
-      </w:r>
-    </w:p>
-    <w:p>
-      <w:pPr>
-        <w:pStyle w:val="Prrafodelista"/>
-        <w:numPr>
-          <w:ilvl w:val="0"/>
-          <w:numId w:val="36"/>
-        </w:numPr>
-      </w:pPr>
-      <w:r>
-        <w:t xml:space="preserve">Al laboratorio no le interesa mantener información acerca del pago de los análisis ya que todos los laboratorios tienen un </w:t>
-      </w:r>
-      <w:r>
-        <w:lastRenderedPageBreak/>
-        <w:t>sistema de facturación que incluso les comunica con las compañías aseguradoras.</w:t>
-      </w:r>
-    </w:p>
-    <w:p>
-      <w:pPr>
-        <w:pStyle w:val="Prrafodelista"/>
-        <w:numPr>
-          <w:ilvl w:val="0"/>
-          <w:numId w:val="36"/>
-        </w:numPr>
-      </w:pPr>
-      <w:r>
-        <w:t>Los análisis pueden ser encargados directamente por los pacientes o por o bien a través de un doctor como parte de una prueba diagnóstica.</w:t>
-      </w:r>
-    </w:p>
-    <w:p>
-      <w:pPr>
-        <w:pStyle w:val="Prrafodelista"/>
-        <w:numPr>
-          <w:ilvl w:val="0"/>
-          <w:numId w:val="36"/>
-        </w:numPr>
-      </w:pPr>
-      <w:r>
-        <w:t>Los laboratorios tienen interés en conocer los doctores que han encargado el análisis ya que esta información en necesaria para enviarles los resultados de las pruebas analíticas.</w:t>
-      </w:r>
-    </w:p>
-    <w:p>
-      <w:pPr>
-        <w:pStyle w:val="Prrafodelista"/>
-        <w:numPr>
-          <w:ilvl w:val="0"/>
-          <w:numId w:val="36"/>
-        </w:numPr>
-      </w:pPr>
-      <w:r>
-        <w:t xml:space="preserve">De cada paciente se abre una ficha en la que se recoge toda la información personal acerca del </w:t>
-      </w:r>
-      <w:proofErr w:type="gramStart"/>
-      <w:r>
-        <w:t>mismo</w:t>
-      </w:r>
-      <w:proofErr w:type="gramEnd"/>
-      <w:r>
-        <w:t xml:space="preserve"> así como la necesaria para la evaluación de los resultados: sexo, edad, otros parámetros (embarazo, obesidad…)</w:t>
-      </w:r>
-    </w:p>
-    <w:p>
-      <w:pPr>
-        <w:pStyle w:val="Prrafodelista"/>
-        <w:numPr>
-          <w:ilvl w:val="0"/>
-          <w:numId w:val="36"/>
-        </w:numPr>
-      </w:pPr>
-      <w:r>
-        <w:t>Un paciente podría acudir más de una vez en un día a realizarse un análisis o en varios días.</w:t>
-      </w:r>
-    </w:p>
-    <w:p>
-      <w:pPr>
-        <w:pStyle w:val="Prrafodelista"/>
-        <w:numPr>
-          <w:ilvl w:val="0"/>
-          <w:numId w:val="36"/>
-        </w:numPr>
-      </w:pPr>
-      <w:r>
-        <w:t>Cada análisis da lugar al análisis de un parámetro analítico el cual se realiza sobre un medio biológico.</w:t>
-      </w:r>
-    </w:p>
-    <w:p>
-      <w:pPr>
-        <w:pStyle w:val="Prrafodelista"/>
-        <w:numPr>
-          <w:ilvl w:val="0"/>
-          <w:numId w:val="36"/>
-        </w:numPr>
-      </w:pPr>
-      <w:r>
-        <w:t>Los parámetros se agrupan en familias de análisis y las mismas se pueden dividir en subfamilias y otras agrupaciones de más bajo nivel.</w:t>
-      </w:r>
-    </w:p>
-    <w:p>
-      <w:pPr>
-        <w:pStyle w:val="Prrafodelista"/>
-        <w:numPr>
-          <w:ilvl w:val="0"/>
-          <w:numId w:val="36"/>
-        </w:numPr>
-      </w:pPr>
-      <w:r>
-        <w:t>Sobre los parámetros se ha de mantener la siguiente información:</w:t>
-      </w:r>
-    </w:p>
-    <w:p>
-      <w:pPr>
-        <w:pStyle w:val="Prrafodelista"/>
-        <w:numPr>
-          <w:ilvl w:val="4"/>
-          <w:numId w:val="36"/>
-        </w:numPr>
-      </w:pPr>
-      <w:r>
-        <w:t>Nombre parámetro.</w:t>
-      </w:r>
-    </w:p>
-    <w:p>
-      <w:pPr>
-        <w:pStyle w:val="Prrafodelista"/>
-        <w:numPr>
-          <w:ilvl w:val="4"/>
-          <w:numId w:val="36"/>
-        </w:numPr>
-      </w:pPr>
-      <w:r>
-        <w:t>Medio.</w:t>
-      </w:r>
-    </w:p>
-    <w:p>
-      <w:pPr>
-        <w:pStyle w:val="Prrafodelista"/>
-        <w:numPr>
-          <w:ilvl w:val="4"/>
-          <w:numId w:val="36"/>
-        </w:numPr>
-      </w:pPr>
-      <w:r>
-        <w:t>Unidades</w:t>
-      </w:r>
-    </w:p>
-    <w:p>
-      <w:pPr>
-        <w:pStyle w:val="Prrafodelista"/>
-        <w:numPr>
-          <w:ilvl w:val="4"/>
-          <w:numId w:val="36"/>
-        </w:numPr>
-      </w:pPr>
-      <w:r>
-        <w:t>Valores máximos y mínimos.</w:t>
-      </w:r>
-    </w:p>
-    <w:p>
-      <w:pPr>
-        <w:pStyle w:val="Prrafodelista"/>
-        <w:ind w:left="2160" w:firstLine="0"/>
-      </w:pPr>
-    </w:p>
-    <w:p>
-      <w:pPr>
-        <w:pStyle w:val="Prrafodelista"/>
-        <w:numPr>
-          <w:ilvl w:val="0"/>
-          <w:numId w:val="36"/>
-        </w:numPr>
-      </w:pPr>
-      <w:r>
-        <w:t>En relación a los valores máximos y mínimos es necesario indicar la fecha en la que se han establecido ya que estos pueden variar con la evolución de la ciencia y podría dar lugar a un problema de integridad de la base de datos.</w:t>
-      </w:r>
-    </w:p>
-    <w:p>
-      <w:pPr>
-        <w:pStyle w:val="Prrafodelista"/>
-        <w:numPr>
-          <w:ilvl w:val="0"/>
-          <w:numId w:val="36"/>
-        </w:numPr>
-      </w:pPr>
-      <w:r>
-        <w:t xml:space="preserve">Los valores máximos y mínimos pueden variar con multitud de factores del paciente, edad, sexo, embarazo, deporte, </w:t>
-      </w:r>
-      <w:r>
-        <w:lastRenderedPageBreak/>
-        <w:t>obesidad… A efectos del presente trabajo sólo se considerarán la edad y el sexo del paciente.</w:t>
-      </w:r>
-    </w:p>
-    <w:p>
-      <w:pPr>
-        <w:pStyle w:val="Prrafodelista"/>
-        <w:numPr>
-          <w:ilvl w:val="0"/>
-          <w:numId w:val="36"/>
-        </w:numPr>
-      </w:pPr>
-      <w:r>
-        <w:t>Es necesario también considerar que los parámetros son calculados, medidos o expresados mediante un comentario.</w:t>
-      </w:r>
-    </w:p>
-    <w:p>
-      <w:pPr>
-        <w:pStyle w:val="Prrafodelista"/>
-        <w:numPr>
-          <w:ilvl w:val="0"/>
-          <w:numId w:val="36"/>
-        </w:numPr>
-      </w:pPr>
-      <w:r>
-        <w:t>En relación a los parámetros se considerarán medidas por defecto o alternativas.</w:t>
-      </w:r>
-    </w:p>
-    <w:p>
-      <w:pPr>
-        <w:pStyle w:val="Prrafodelista"/>
-        <w:numPr>
-          <w:ilvl w:val="0"/>
-          <w:numId w:val="36"/>
-        </w:numPr>
-      </w:pPr>
-      <w:r>
-        <w:t>En el informe de análisis se mostrará una señal de alerta cuando los resultados superen los valores máximos o no alcancen los valores mínimos establecidos. Además, el médico podrá incluir los comentarios que considere necesarios para la comprensión de un determinado resultado.</w:t>
-      </w:r>
-    </w:p>
-    <w:p/>
-    <w:p>
-      <w:pPr>
-        <w:pStyle w:val="Ttulo2"/>
-      </w:pPr>
-      <w:bookmarkStart w:id="6" w:name="_Toc531265882"/>
-      <w:r>
-        <w:t>Objetivo del sistema</w:t>
-      </w:r>
-      <w:bookmarkEnd w:id="6"/>
-    </w:p>
-    <w:p>
-      <w:r>
-        <w:t xml:space="preserve">El sistema de Gestión de Análisis clínicos permitirá al usuario </w:t>
-      </w:r>
-      <w:r>
-        <w:t xml:space="preserve">de la aplicación </w:t>
-      </w:r>
-      <w:r>
-        <w:t xml:space="preserve">la obtención de un Informe análisis que </w:t>
-      </w:r>
-      <w:r>
-        <w:t xml:space="preserve">una persona </w:t>
-      </w:r>
-      <w:r>
-        <w:t>haya solicitado</w:t>
-      </w:r>
-      <w:r>
-        <w:t xml:space="preserve"> al laboratorio, bien el mismo o a través de una prescripción médica como parte de una evaluación médica a la que esté siendo sometido.</w:t>
-      </w:r>
-      <w:r>
-        <w:t xml:space="preserve"> Suponemos que el ámbito de aplicac</w:t>
-      </w:r>
-      <w:r>
-        <w:t>ión es de centros situados en el Estado español.</w:t>
-      </w:r>
-    </w:p>
-    <w:p>
-      <w:r>
-        <w:t xml:space="preserve">Con esta primera definición </w:t>
-      </w:r>
-      <w:r>
-        <w:t>del objetivo de nuestro problema</w:t>
-      </w:r>
-      <w:r>
-        <w:t xml:space="preserve"> se van identificando alguno de los objetos o elementos </w:t>
-      </w:r>
-      <w:r>
-        <w:t>que conforman nuestro</w:t>
-      </w:r>
-      <w:r>
-        <w:t xml:space="preserve"> sistema, </w:t>
-      </w:r>
-      <w:r>
-        <w:rPr>
-          <w:b/>
-          <w:i/>
-        </w:rPr>
-        <w:t>informe</w:t>
-      </w:r>
-      <w:r>
-        <w:t xml:space="preserve">, </w:t>
-      </w:r>
-      <w:r>
-        <w:rPr>
-          <w:b/>
-          <w:i/>
-        </w:rPr>
-        <w:t>paciente</w:t>
-      </w:r>
-      <w:r>
-        <w:t xml:space="preserve">, </w:t>
-      </w:r>
-      <w:r>
-        <w:rPr>
-          <w:b/>
-          <w:i/>
-        </w:rPr>
-        <w:t>tipo de análisis, doctor</w:t>
-      </w:r>
-      <w:r>
-        <w:t>… sin embargo, debemos profundizar más en el conocimiento de una empresa de análisis clínicos para poder abstraer toda la información posible y determinar de un modo concluyente cuáles son los objetos, propiedades o datos, valores</w:t>
-      </w:r>
-      <w:r>
-        <w:t>,</w:t>
-      </w:r>
-      <w:r>
-        <w:t xml:space="preserve"> restricciones y las relaciones entre los objetos que definirán nuestro sistema de acuerdo a los objetivos plateados.</w:t>
-      </w:r>
-      <w:r>
-        <w:t xml:space="preserve"> Esta descripción detallada se realizará en el apartado siguiente.</w:t>
-      </w:r>
-    </w:p>
-    <w:p>
       <w:pPr>
         <w:keepNext/>
         <w:jc w:val="center"/>
@@ -3470,9 +3112,8 @@
         <w:rPr>
           <w:noProof/>
         </w:rPr>
-        <w:lastRenderedPageBreak/>
         <w:drawing>
-          <wp:inline distT="0" distB="0" distL="0" distR="0" wp14:anchorId="69B11B52" wp14:editId="4A71F733">
+          <wp:inline distT="0" distB="0" distL="0" distR="0" wp14:anchorId="02BA9973" wp14:editId="4B9D8D3E">
             <wp:extent cx="3667125" cy="5190205"/>
             <wp:effectExtent l="0" t="0" r="0" b="0"/>
             <wp:docPr id="2" name="Imagen 2"/>
@@ -3521,7 +3162,7 @@
           <w:b/>
         </w:rPr>
       </w:pPr>
-      <w:bookmarkStart w:id="7" w:name="_Toc525991650"/>
+      <w:bookmarkStart w:id="5" w:name="_Toc525991650"/>
       <w:r>
         <w:rPr>
           <w:b/>
@@ -3582,33 +3223,12 @@
         </w:rPr>
         <w:t xml:space="preserve"> de análisis clínicos</w:t>
       </w:r>
-      <w:bookmarkEnd w:id="7"/>
+      <w:bookmarkEnd w:id="5"/>
     </w:p>
+    <w:p/>
     <w:p>
       <w:pPr>
         <w:rPr>
-          <w:sz w:val="22"/>
-          <w:szCs w:val="20"/>
-        </w:rPr>
-      </w:pPr>
-      <w:r>
-        <w:br w:type="page"/>
-      </w:r>
-    </w:p>
-    <w:p>
-      <w:pPr>
-        <w:pStyle w:val="Ttulo2"/>
-      </w:pPr>
-      <w:bookmarkStart w:id="8" w:name="_Toc531265883"/>
-      <w:r>
-        <w:lastRenderedPageBreak/>
-        <w:t>Descripción del sistema de Gestión de Análisis Clínicos.</w:t>
-      </w:r>
-      <w:bookmarkEnd w:id="8"/>
-    </w:p>
-    <w:p>
-      <w:pPr>
-        <w:rPr>
           <w:rFonts w:cs="Arial"/>
           <w:i/>
         </w:rPr>
@@ -3634,21 +3254,7 @@
           <w:rFonts w:cs="Arial"/>
           <w:i/>
         </w:rPr>
-        <w:t xml:space="preserve"> Academia de la Lengua española (RAE), un laboratorio “es un lugar dotado de los medios necesarios para realizar investigaciones, </w:t>
-      </w:r>
-      <w:r>
-        <w:rPr>
-          <w:rFonts w:cs="Arial"/>
-          <w:i/>
-        </w:rPr>
-        <w:t>experimentos</w:t>
-      </w:r>
-      <w:r>
-        <w:rPr>
-          <w:rFonts w:cs="Arial"/>
-          <w:i/>
-        </w:rPr>
-        <w:t xml:space="preserve"> y trabajos de carácter científico o técnico”. </w:t>
+        <w:t xml:space="preserve"> Academia de la Lengua española (RAE), un laboratorio “es un lugar dotado de los medios necesarios para realizar investigaciones, experimentos y trabajos de carácter científico o técnico”. </w:t>
       </w:r>
       <w:r>
         <w:rPr>
@@ -3659,29 +3265,7 @@
           <w:szCs w:val="26"/>
           <w:shd w:val="clear" w:color="auto" w:fill="FFFFFF"/>
         </w:rPr>
-        <w:t xml:space="preserve">En nuestro caso el trabajo técnico que nos ocupa son los Análisis Clínicos. Según la acepción que encontramos de la palabra </w:t>
-      </w:r>
-      <w:r>
-        <w:rPr>
-          <w:rFonts w:ascii="Arial Unicode MS" w:hAnsi="Arial Unicode MS"/>
-          <w:color w:val="000000"/>
-          <w:spacing w:val="4"/>
-          <w:sz w:val="26"/>
-          <w:szCs w:val="26"/>
-          <w:shd w:val="clear" w:color="auto" w:fill="FFFFFF"/>
-        </w:rPr>
-        <w:t>Análisis</w:t>
-      </w:r>
-      <w:r>
-        <w:rPr>
-          <w:rFonts w:ascii="Arial Unicode MS" w:hAnsi="Arial Unicode MS"/>
-          <w:color w:val="000000"/>
-          <w:spacing w:val="4"/>
-          <w:sz w:val="26"/>
-          <w:szCs w:val="26"/>
-          <w:shd w:val="clear" w:color="auto" w:fill="FFFFFF"/>
-        </w:rPr>
-        <w:t xml:space="preserve"> en el diccionario de la RAE, un análisis clínico</w:t>
+        <w:t>En nuestro caso el trabajo técnico que nos ocupa son los Análisis Clínicos. Según la acepción que encontramos de la palabra Análisis en el diccionario de la RAE, un análisis clínico</w:t>
       </w:r>
       <w:r>
         <w:rPr>
@@ -3734,12 +3318,13 @@
           <w:szCs w:val="26"/>
           <w:shd w:val="clear" w:color="auto" w:fill="FFFFFF"/>
         </w:rPr>
-        <w:t> </w:t>
+        <w:t xml:space="preserve"> </w:t>
       </w:r>
       <w:r>
         <w:rPr>
           <w:i/>
         </w:rPr>
+        <w:lastRenderedPageBreak/>
         <w:t>cualitativo</w:t>
       </w:r>
       <w:r>
@@ -3752,7 +3337,7 @@
           <w:szCs w:val="26"/>
           <w:shd w:val="clear" w:color="auto" w:fill="FFFFFF"/>
         </w:rPr>
-        <w:t> </w:t>
+        <w:t xml:space="preserve"> </w:t>
       </w:r>
       <w:r>
         <w:rPr>
@@ -3770,7 +3355,7 @@
           <w:szCs w:val="26"/>
           <w:shd w:val="clear" w:color="auto" w:fill="FFFFFF"/>
         </w:rPr>
-        <w:t> </w:t>
+        <w:t xml:space="preserve"> </w:t>
       </w:r>
       <w:r>
         <w:rPr>
@@ -3788,7 +3373,7 @@
           <w:szCs w:val="26"/>
           <w:shd w:val="clear" w:color="auto" w:fill="FFFFFF"/>
         </w:rPr>
-        <w:t> </w:t>
+        <w:t xml:space="preserve"> </w:t>
       </w:r>
       <w:r>
         <w:rPr>
@@ -3806,7 +3391,7 @@
           <w:szCs w:val="26"/>
           <w:shd w:val="clear" w:color="auto" w:fill="FFFFFF"/>
         </w:rPr>
-        <w:t> </w:t>
+        <w:t xml:space="preserve"> </w:t>
       </w:r>
       <w:r>
         <w:rPr>
@@ -3824,7 +3409,7 @@
           <w:szCs w:val="26"/>
           <w:shd w:val="clear" w:color="auto" w:fill="FFFFFF"/>
         </w:rPr>
-        <w:t> </w:t>
+        <w:t xml:space="preserve"> </w:t>
       </w:r>
       <w:r>
         <w:rPr>
@@ -3842,7 +3427,7 @@
           <w:szCs w:val="26"/>
           <w:shd w:val="clear" w:color="auto" w:fill="FFFFFF"/>
         </w:rPr>
-        <w:t> </w:t>
+        <w:t xml:space="preserve"> </w:t>
       </w:r>
       <w:r>
         <w:rPr>
@@ -3860,7 +3445,7 @@
           <w:szCs w:val="26"/>
           <w:shd w:val="clear" w:color="auto" w:fill="FFFFFF"/>
         </w:rPr>
-        <w:t> </w:t>
+        <w:t xml:space="preserve"> </w:t>
       </w:r>
       <w:r>
         <w:rPr>
@@ -3878,7 +3463,7 @@
           <w:szCs w:val="26"/>
           <w:shd w:val="clear" w:color="auto" w:fill="FFFFFF"/>
         </w:rPr>
-        <w:t> </w:t>
+        <w:t xml:space="preserve"> </w:t>
       </w:r>
       <w:r>
         <w:rPr>
@@ -3896,7 +3481,7 @@
           <w:szCs w:val="26"/>
           <w:shd w:val="clear" w:color="auto" w:fill="FFFFFF"/>
         </w:rPr>
-        <w:t> </w:t>
+        <w:t xml:space="preserve"> </w:t>
       </w:r>
       <w:r>
         <w:rPr>
@@ -4039,37 +3624,7 @@
           <w:rFonts w:cs="Arial"/>
         </w:rPr>
         <w:tab/>
-        <w:t xml:space="preserve">La palabra diagnóstico nos </w:t>
-      </w:r>
-      <w:r>
-        <w:rPr>
-          <w:rFonts w:cs="Arial"/>
-        </w:rPr>
-        <w:t>sugiere</w:t>
-      </w:r>
-      <w:r>
-        <w:rPr>
-          <w:rFonts w:cs="Arial"/>
-        </w:rPr>
-        <w:t xml:space="preserve"> directamente a la salud y al ser un examen o prueba diagnóstica</w:t>
-      </w:r>
-      <w:r>
-        <w:rPr>
-          <w:rFonts w:cs="Arial"/>
-        </w:rPr>
-        <w:t xml:space="preserve"> para la determinación de la ausencia o presencia de una determinada enfermedad</w:t>
-      </w:r>
-      <w:r>
-        <w:rPr>
-          <w:rFonts w:cs="Arial"/>
-        </w:rPr>
-        <w:t>,</w:t>
-      </w:r>
-      <w:r>
-        <w:rPr>
-          <w:rFonts w:cs="Arial"/>
-        </w:rPr>
-        <w:t xml:space="preserve"> un Laboratorio de Análisis Clínico es un subsistema muy importante dentro del </w:t>
+        <w:t xml:space="preserve">La palabra diagnóstico nos sugiere directamente a la salud y al ser un examen o prueba diagnóstica para la determinación de la ausencia o presencia de una determinada enfermedad, un Laboratorio de Análisis Clínico es un subsistema muy importante dentro del </w:t>
       </w:r>
       <w:r>
         <w:rPr>
@@ -4088,7 +3643,7 @@
         <w:rPr>
           <w:rFonts w:cs="Arial"/>
         </w:rPr>
-        <w:t xml:space="preserve"> Esta importancia se ve reflejada en el incremento de </w:t>
+        <w:t xml:space="preserve"> En </w:t>
       </w:r>
       <w:r>
         <w:rPr>
@@ -4096,294 +3651,7 @@
           <w:color w:val="000000"/>
           <w:shd w:val="clear" w:color="auto" w:fill="FFFFFF"/>
         </w:rPr>
-        <w:t>la demanda de determinaciones analíticas ha sido muy importante en los últimos años</w:t>
-      </w:r>
-      <w:r>
-        <w:rPr>
-          <w:rFonts w:cs="Arial"/>
-          <w:color w:val="000000"/>
-          <w:shd w:val="clear" w:color="auto" w:fill="FFFFFF"/>
-        </w:rPr>
-        <w:t>. Esto se ha podido deber a la mayor preocupación por la salud, al surgimiento de nuevas técnicas analíticas</w:t>
-      </w:r>
-      <w:r>
-        <w:rPr>
-          <w:rFonts w:cs="Arial"/>
-          <w:color w:val="000000"/>
-          <w:shd w:val="clear" w:color="auto" w:fill="FFFFFF"/>
-        </w:rPr>
-        <w:t xml:space="preserve">, </w:t>
-      </w:r>
-      <w:r>
-        <w:rPr>
-          <w:rFonts w:cs="Arial"/>
-          <w:color w:val="000000"/>
-          <w:shd w:val="clear" w:color="auto" w:fill="FFFFFF"/>
-        </w:rPr>
-        <w:t xml:space="preserve">la reducción </w:t>
-      </w:r>
-      <w:r>
-        <w:rPr>
-          <w:rFonts w:cs="Arial"/>
-          <w:color w:val="000000"/>
-          <w:shd w:val="clear" w:color="auto" w:fill="FFFFFF"/>
-        </w:rPr>
-        <w:t xml:space="preserve">de los costes y </w:t>
-      </w:r>
-      <w:r>
-        <w:rPr>
-          <w:rFonts w:cs="Arial"/>
-          <w:color w:val="000000"/>
-          <w:shd w:val="clear" w:color="auto" w:fill="FFFFFF"/>
-        </w:rPr>
-        <w:t>la mejora en los tiempos de respuesta para la obtención de los resultados</w:t>
-      </w:r>
-      <w:r>
-        <w:rPr>
-          <w:rFonts w:cs="Arial"/>
-          <w:color w:val="000000"/>
-          <w:shd w:val="clear" w:color="auto" w:fill="FFFFFF"/>
-        </w:rPr>
-        <w:t>.</w:t>
-      </w:r>
-      <w:r>
-        <w:rPr>
-          <w:rFonts w:cs="Arial"/>
-          <w:color w:val="000000"/>
-          <w:shd w:val="clear" w:color="auto" w:fill="FFFFFF"/>
-        </w:rPr>
-        <w:t xml:space="preserve"> Además, </w:t>
-      </w:r>
-      <w:r>
-        <w:rPr>
-          <w:rFonts w:cs="Arial"/>
-          <w:color w:val="000000"/>
-          <w:shd w:val="clear" w:color="auto" w:fill="FFFFFF"/>
-        </w:rPr>
-        <w:t>el diagnóstico y el seguimiento clínico dependan cada vez más de las pruebas del laboratorio.</w:t>
-      </w:r>
-      <w:sdt>
-        <w:sdtPr>
-          <w:rPr>
-            <w:rFonts w:cs="Arial"/>
-            <w:color w:val="000000"/>
-            <w:shd w:val="clear" w:color="auto" w:fill="FFFFFF"/>
-          </w:rPr>
-          <w:id w:val="-1406982372"/>
-          <w:citation/>
-        </w:sdtPr>
-        <w:sdtEndPr/>
-        <w:sdtContent>
-          <w:r>
-            <w:rPr>
-              <w:rFonts w:cs="Arial"/>
-              <w:color w:val="000000"/>
-              <w:shd w:val="clear" w:color="auto" w:fill="FFFFFF"/>
-            </w:rPr>
-            <w:fldChar w:fldCharType="begin"/>
-          </w:r>
-          <w:r>
-            <w:rPr>
-              <w:rFonts w:cs="Arial"/>
-              <w:color w:val="000000"/>
-              <w:shd w:val="clear" w:color="auto" w:fill="FFFFFF"/>
-            </w:rPr>
-            <w:instrText xml:space="preserve"> CITATION Fra03 \l 3082 </w:instrText>
-          </w:r>
-          <w:r>
-            <w:rPr>
-              <w:rFonts w:cs="Arial"/>
-              <w:color w:val="000000"/>
-              <w:shd w:val="clear" w:color="auto" w:fill="FFFFFF"/>
-            </w:rPr>
-            <w:fldChar w:fldCharType="separate"/>
-          </w:r>
-          <w:r>
-            <w:rPr>
-              <w:rFonts w:cs="Arial"/>
-              <w:noProof/>
-              <w:color w:val="000000"/>
-              <w:shd w:val="clear" w:color="auto" w:fill="FFFFFF"/>
-            </w:rPr>
-            <w:t xml:space="preserve"> </w:t>
-          </w:r>
-          <w:r>
-            <w:rPr>
-              <w:rFonts w:cs="Arial"/>
-              <w:noProof/>
-              <w:color w:val="000000"/>
-              <w:shd w:val="clear" w:color="auto" w:fill="FFFFFF"/>
-            </w:rPr>
-            <w:t>(Fraiz, 2003)</w:t>
-          </w:r>
-          <w:r>
-            <w:rPr>
-              <w:rFonts w:cs="Arial"/>
-              <w:color w:val="000000"/>
-              <w:shd w:val="clear" w:color="auto" w:fill="FFFFFF"/>
-            </w:rPr>
-            <w:fldChar w:fldCharType="end"/>
-          </w:r>
-        </w:sdtContent>
-      </w:sdt>
-      <w:r>
-        <w:rPr>
-          <w:rFonts w:cs="Arial"/>
-          <w:color w:val="000000"/>
-          <w:shd w:val="clear" w:color="auto" w:fill="FFFFFF"/>
-        </w:rPr>
-        <w:t>.</w:t>
-      </w:r>
-    </w:p>
-    <w:p>
-      <w:pPr>
-        <w:ind w:firstLine="0"/>
-        <w:rPr>
-          <w:rFonts w:cs="Arial"/>
-          <w:color w:val="000000"/>
-          <w:shd w:val="clear" w:color="auto" w:fill="FFFFFF"/>
-        </w:rPr>
-      </w:pPr>
-      <w:r>
-        <w:rPr>
-          <w:rFonts w:cs="Arial"/>
-          <w:color w:val="000000"/>
-          <w:shd w:val="clear" w:color="auto" w:fill="FFFFFF"/>
-        </w:rPr>
-        <w:tab/>
-        <w:t xml:space="preserve">Volviendo a la definición de laboratorio, nos encontramos que es un </w:t>
-      </w:r>
-      <w:r>
-        <w:rPr>
-          <w:rFonts w:cs="Arial"/>
-          <w:b/>
-          <w:color w:val="000000"/>
-          <w:shd w:val="clear" w:color="auto" w:fill="FFFFFF"/>
-        </w:rPr>
-        <w:t>lugar</w:t>
-      </w:r>
-      <w:r>
-        <w:rPr>
-          <w:rFonts w:cs="Arial"/>
-          <w:color w:val="000000"/>
-          <w:shd w:val="clear" w:color="auto" w:fill="FFFFFF"/>
-        </w:rPr>
-        <w:t xml:space="preserve"> donde se producen trabajos técnicos, en este caso pruebas diagnósticas a partir de muestras de sustancias del cuerpo humano. Este lugar puede variar en función de la naturaleza del laboratorio. En general, los laboratorios de análisis clínico pueden ser de carácter público o privado. Los de carácter </w:t>
-      </w:r>
-      <w:r>
-        <w:rPr>
-          <w:rFonts w:cs="Arial"/>
-          <w:color w:val="000000"/>
-          <w:u w:val="single"/>
-          <w:shd w:val="clear" w:color="auto" w:fill="FFFFFF"/>
-        </w:rPr>
-        <w:t>público</w:t>
-      </w:r>
-      <w:r>
-        <w:rPr>
-          <w:rFonts w:cs="Arial"/>
-          <w:color w:val="000000"/>
-          <w:shd w:val="clear" w:color="auto" w:fill="FFFFFF"/>
-        </w:rPr>
-        <w:t xml:space="preserve"> suelen están asociados o estar cerca de algún Centro de salud (Consultas externas, Servicios de Emergencias Sanitarias, Hospitales, Centro de salud, al objeto de </w:t>
-      </w:r>
-      <w:r>
-        <w:rPr>
-          <w:rFonts w:cs="Arial"/>
-          <w:color w:val="000000"/>
-          <w:shd w:val="clear" w:color="auto" w:fill="FFFFFF"/>
-        </w:rPr>
-        <w:lastRenderedPageBreak/>
-        <w:t>disponer rápidamente de las muestras a analizar.</w:t>
-      </w:r>
-      <w:r>
-        <w:rPr>
-          <w:rFonts w:cs="Arial"/>
-          <w:color w:val="000000"/>
-          <w:shd w:val="clear" w:color="auto" w:fill="FFFFFF"/>
-        </w:rPr>
-        <w:t xml:space="preserve"> Los de carácter </w:t>
-      </w:r>
-      <w:r>
-        <w:rPr>
-          <w:rFonts w:cs="Arial"/>
-          <w:color w:val="000000"/>
-          <w:u w:val="single"/>
-          <w:shd w:val="clear" w:color="auto" w:fill="FFFFFF"/>
-        </w:rPr>
-        <w:t>privado</w:t>
-      </w:r>
-      <w:r>
-        <w:rPr>
-          <w:rFonts w:cs="Arial"/>
-          <w:color w:val="000000"/>
-          <w:shd w:val="clear" w:color="auto" w:fill="FFFFFF"/>
-        </w:rPr>
-        <w:t xml:space="preserve"> pueden prestar servicio tanto a clientes particulares como tener suscritos convenios con la Administración Pública a Centros Sanitarios del Sistema de Salud. También hay centros de análisis de carácter privado anexos a los Centros de Salud Privados, como hospitales privados que necesitan de pruebas diagnósticas para prestar servicio a sus pacientes.</w:t>
-      </w:r>
-      <w:r>
-        <w:rPr>
-          <w:rFonts w:cs="Arial"/>
-          <w:color w:val="000000"/>
-          <w:shd w:val="clear" w:color="auto" w:fill="FFFFFF"/>
-        </w:rPr>
-        <w:t xml:space="preserve"> Independientemente el lugar donde se realiza el análisis es una parte fundamental del problema a estudiar. En sí mismo, está sujeto a una serie de requisitos legales especificaciones y cuenta con distintos profesionales y métodos de trabajo y de gestión. El lugar donde se realiza el análisis es fundamental en nuestra descripción del problema. Además, hay que considerar que una misma empresa puede tener varios centros de análisis que hay que diferenciar en el Informe de Análisis</w:t>
-      </w:r>
-      <w:r>
-        <w:rPr>
-          <w:rFonts w:cs="Arial"/>
-          <w:color w:val="000000"/>
-          <w:shd w:val="clear" w:color="auto" w:fill="FFFFFF"/>
-        </w:rPr>
-        <w:t>.</w:t>
-      </w:r>
-      <w:r>
-        <w:rPr>
-          <w:rFonts w:cs="Arial"/>
-          <w:color w:val="000000"/>
-          <w:shd w:val="clear" w:color="auto" w:fill="FFFFFF"/>
-        </w:rPr>
-        <w:t xml:space="preserve"> </w:t>
-      </w:r>
-      <w:r>
-        <w:rPr>
-          <w:rFonts w:cs="Arial"/>
-          <w:color w:val="000000"/>
-          <w:shd w:val="clear" w:color="auto" w:fill="FFFFFF"/>
-        </w:rPr>
-        <w:t>España, la regulación exige que l</w:t>
-      </w:r>
-      <w:r>
-        <w:rPr>
-          <w:rFonts w:cs="Arial"/>
-          <w:color w:val="000000"/>
-          <w:shd w:val="clear" w:color="auto" w:fill="FFFFFF"/>
-        </w:rPr>
-        <w:t xml:space="preserve">os laboratorios de análisis </w:t>
-      </w:r>
-      <w:r>
-        <w:rPr>
-          <w:rFonts w:cs="Arial"/>
-          <w:color w:val="000000"/>
-          <w:shd w:val="clear" w:color="auto" w:fill="FFFFFF"/>
-        </w:rPr>
-        <w:t>queden</w:t>
-      </w:r>
-      <w:r>
-        <w:rPr>
-          <w:rFonts w:cs="Arial"/>
-          <w:color w:val="000000"/>
-          <w:shd w:val="clear" w:color="auto" w:fill="FFFFFF"/>
-        </w:rPr>
-        <w:t xml:space="preserve"> registrados </w:t>
-      </w:r>
-      <w:r>
-        <w:rPr>
-          <w:rFonts w:cs="Arial"/>
-          <w:color w:val="000000"/>
-          <w:shd w:val="clear" w:color="auto" w:fill="FFFFFF"/>
-        </w:rPr>
-        <w:t xml:space="preserve">con la asignación de su correspondiente </w:t>
+        <w:t xml:space="preserve">España, la regulación exige que los laboratorios de análisis queden registrados con la asignación de su correspondiente </w:t>
       </w:r>
       <w:r>
         <w:rPr>
@@ -4412,7 +3680,6 @@
           <w:id w:val="1769339740"/>
           <w:citation/>
         </w:sdtPr>
-        <w:sdtEndPr/>
         <w:sdtContent>
           <w:r>
             <w:rPr>
@@ -4468,7 +3735,7 @@
           <w:noProof/>
         </w:rPr>
         <w:drawing>
-          <wp:inline distT="0" distB="0" distL="0" distR="0" wp14:anchorId="14419E77" wp14:editId="011658DC">
+          <wp:inline distT="0" distB="0" distL="0" distR="0" wp14:anchorId="69D467CC" wp14:editId="149EFF56">
             <wp:extent cx="5399299" cy="1956391"/>
             <wp:effectExtent l="0" t="0" r="0" b="6350"/>
             <wp:docPr id="5" name="Imagen 5"/>
@@ -4523,7 +3790,7 @@
           <w:shd w:val="clear" w:color="auto" w:fill="FFFFFF"/>
         </w:rPr>
       </w:pPr>
-      <w:bookmarkStart w:id="9" w:name="_Toc525991651"/>
+      <w:bookmarkStart w:id="6" w:name="_Toc525991651"/>
       <w:r>
         <w:rPr>
           <w:b/>
@@ -4574,7 +3841,7 @@
         </w:rPr>
         <w:t>- Laboratorios Análisis clínico Córdoba (septiembre 2018)</w:t>
       </w:r>
-      <w:bookmarkEnd w:id="9"/>
+      <w:bookmarkEnd w:id="6"/>
     </w:p>
     <w:p>
       <w:pPr>
@@ -4585,146 +3852,22 @@
           <w:shd w:val="clear" w:color="auto" w:fill="FFFFFF"/>
         </w:rPr>
       </w:pPr>
-      <w:r>
+    </w:p>
+    <w:p>
+      <w:pPr>
         <w:rPr>
           <w:rFonts w:cs="Arial"/>
           <w:color w:val="000000"/>
           <w:shd w:val="clear" w:color="auto" w:fill="FFFFFF"/>
         </w:rPr>
-        <w:tab/>
-      </w:r>
+      </w:pPr>
       <w:r>
         <w:rPr>
           <w:rFonts w:cs="Arial"/>
           <w:color w:val="000000"/>
           <w:shd w:val="clear" w:color="auto" w:fill="FFFFFF"/>
         </w:rPr>
-        <w:t xml:space="preserve"> </w:t>
-      </w:r>
-    </w:p>
-    <w:p>
-      <w:pPr>
-        <w:ind w:firstLine="0"/>
-        <w:rPr>
-          <w:rFonts w:cs="Arial"/>
-          <w:color w:val="000000"/>
-          <w:shd w:val="clear" w:color="auto" w:fill="FFFFFF"/>
-        </w:rPr>
-      </w:pPr>
-      <w:r>
-        <w:rPr>
-          <w:rFonts w:cs="Arial"/>
-          <w:color w:val="000000"/>
-          <w:shd w:val="clear" w:color="auto" w:fill="FFFFFF"/>
-        </w:rPr>
-        <w:tab/>
-      </w:r>
-      <w:r>
-        <w:rPr>
-          <w:rFonts w:cs="Arial"/>
-          <w:color w:val="000000"/>
-          <w:shd w:val="clear" w:color="auto" w:fill="FFFFFF"/>
-        </w:rPr>
-        <w:t xml:space="preserve">Todo servicio es prestado por personas para personas. En nuestro problema las personas que reciben el servicio que ofrece un Laboratorio de Análisis Clínico lo hacen normalmente por prescripción </w:t>
-      </w:r>
-      <w:r>
-        <w:rPr>
-          <w:rFonts w:cs="Arial"/>
-          <w:color w:val="000000"/>
-          <w:shd w:val="clear" w:color="auto" w:fill="FFFFFF"/>
-        </w:rPr>
-        <w:t>médica,</w:t>
-      </w:r>
-      <w:r>
-        <w:rPr>
-          <w:rFonts w:cs="Arial"/>
-          <w:color w:val="000000"/>
-          <w:shd w:val="clear" w:color="auto" w:fill="FFFFFF"/>
-        </w:rPr>
-        <w:t xml:space="preserve"> aunque también lo pueden hacer por petición propia (deportistas, </w:t>
-      </w:r>
-      <w:r>
-        <w:rPr>
-          <w:rFonts w:cs="Arial"/>
-          <w:color w:val="000000"/>
-          <w:shd w:val="clear" w:color="auto" w:fill="FFFFFF"/>
-        </w:rPr>
-        <w:t xml:space="preserve">títulos de aviación…) </w:t>
-      </w:r>
-      <w:r>
-        <w:rPr>
-          <w:rFonts w:cs="Arial"/>
-          <w:color w:val="000000"/>
-          <w:shd w:val="clear" w:color="auto" w:fill="FFFFFF"/>
-        </w:rPr>
-        <w:t xml:space="preserve">para lo cual acuden a los centros privados que hemos descrito anteriormente.  </w:t>
-      </w:r>
-      <w:r>
-        <w:rPr>
-          <w:rFonts w:cs="Arial"/>
-          <w:color w:val="000000"/>
-          <w:shd w:val="clear" w:color="auto" w:fill="FFFFFF"/>
-        </w:rPr>
-        <w:t xml:space="preserve">Para simplificar, en </w:t>
-      </w:r>
-      <w:r>
-        <w:rPr>
-          <w:rFonts w:cs="Arial"/>
-          <w:color w:val="000000"/>
-          <w:shd w:val="clear" w:color="auto" w:fill="FFFFFF"/>
-        </w:rPr>
-        <w:lastRenderedPageBreak/>
-        <w:t xml:space="preserve">ambos casos los denominaremos </w:t>
-      </w:r>
-      <w:r>
-        <w:rPr>
-          <w:rFonts w:cs="Arial"/>
-          <w:b/>
-          <w:color w:val="000000"/>
-          <w:shd w:val="clear" w:color="auto" w:fill="FFFFFF"/>
-        </w:rPr>
-        <w:t>Usuarios</w:t>
-      </w:r>
-      <w:r>
-        <w:rPr>
-          <w:rFonts w:cs="Arial"/>
-          <w:color w:val="000000"/>
-          <w:shd w:val="clear" w:color="auto" w:fill="FFFFFF"/>
-        </w:rPr>
-        <w:t xml:space="preserve">. </w:t>
-      </w:r>
-      <w:r>
-        <w:rPr>
-          <w:rFonts w:cs="Arial"/>
-          <w:color w:val="000000"/>
-          <w:shd w:val="clear" w:color="auto" w:fill="FFFFFF"/>
-        </w:rPr>
-        <w:t xml:space="preserve">En el caso de prescripción médica </w:t>
-      </w:r>
-      <w:r>
-        <w:rPr>
-          <w:rFonts w:cs="Arial"/>
-          <w:color w:val="000000"/>
-          <w:shd w:val="clear" w:color="auto" w:fill="FFFFFF"/>
-        </w:rPr>
-        <w:t xml:space="preserve">el usuario y la petición de análisis estarán ligados a su correspondiente </w:t>
-      </w:r>
-      <w:r>
-        <w:rPr>
-          <w:rFonts w:cs="Arial"/>
-          <w:b/>
-          <w:color w:val="000000"/>
-          <w:shd w:val="clear" w:color="auto" w:fill="FFFFFF"/>
-        </w:rPr>
-        <w:t>Historial médico</w:t>
-      </w:r>
-      <w:r>
-        <w:rPr>
-          <w:rFonts w:cs="Arial"/>
-          <w:color w:val="000000"/>
-          <w:shd w:val="clear" w:color="auto" w:fill="FFFFFF"/>
-        </w:rPr>
-        <w:t xml:space="preserve"> y vendrá con una identificación propia del Centro de Salud del que proceda. Es importante destacar que debe reglamentariamente debe existir un registro de los informes analíticos realizados por el laboratorio </w:t>
+        <w:t xml:space="preserve">Es importante destacar que debe reglamentariamente debe existir un registro de los informes analíticos realizados por el laboratorio </w:t>
       </w:r>
       <w:sdt>
         <w:sdtPr>
@@ -4736,7 +3879,6 @@
           <w:id w:val="2001691843"/>
           <w:citation/>
         </w:sdtPr>
-        <w:sdtEndPr/>
         <w:sdtContent>
           <w:r>
             <w:rPr>
@@ -4787,8 +3929,36 @@
           <w:color w:val="000000"/>
           <w:shd w:val="clear" w:color="auto" w:fill="FFFFFF"/>
         </w:rPr>
-        <w:t>.</w:t>
-      </w:r>
+        <w:t xml:space="preserve"> (</w:t>
+      </w:r>
+      <w:r>
+        <w:rPr>
+          <w:rFonts w:cs="Arial"/>
+          <w:b/>
+          <w:color w:val="000000"/>
+          <w:shd w:val="clear" w:color="auto" w:fill="FFFFFF"/>
+        </w:rPr>
+        <w:t>Supuesto 2</w:t>
+      </w:r>
+      <w:r>
+        <w:rPr>
+          <w:rFonts w:cs="Arial"/>
+          <w:b/>
+          <w:color w:val="000000"/>
+          <w:shd w:val="clear" w:color="auto" w:fill="FFFFFF"/>
+        </w:rPr>
+        <w:t>)</w:t>
+      </w:r>
+    </w:p>
+    <w:p>
+      <w:pPr>
+        <w:ind w:firstLine="0"/>
+        <w:rPr>
+          <w:rFonts w:cs="Arial"/>
+          <w:color w:val="000000"/>
+          <w:shd w:val="clear" w:color="auto" w:fill="FFFFFF"/>
+        </w:rPr>
+      </w:pPr>
     </w:p>
     <w:p>
       <w:r>
@@ -4836,7 +4006,6 @@
           <w:id w:val="691115152"/>
           <w:citation/>
         </w:sdtPr>
-        <w:sdtEndPr/>
         <w:sdtContent>
           <w:r>
             <w:fldChar w:fldCharType="begin"/>
@@ -4858,6 +4027,9 @@
           </w:r>
         </w:sdtContent>
       </w:sdt>
+      <w:r>
+        <w:t>. De todo el personal</w:t>
+      </w:r>
     </w:p>
     <w:p>
       <w:pPr>
@@ -4880,27 +4052,7 @@
           <w:u w:val="single"/>
           <w:shd w:val="clear" w:color="auto" w:fill="FFFFFF"/>
         </w:rPr>
-        <w:t>Enfermero</w:t>
-      </w:r>
-      <w:r>
-        <w:rPr>
-          <w:rFonts w:cs="Arial"/>
-          <w:i/>
-          <w:color w:val="000000"/>
-          <w:u w:val="single"/>
-          <w:shd w:val="clear" w:color="auto" w:fill="FFFFFF"/>
-        </w:rPr>
-        <w:t>/</w:t>
-      </w:r>
-      <w:r>
-        <w:rPr>
-          <w:rFonts w:cs="Arial"/>
-          <w:i/>
-          <w:color w:val="000000"/>
-          <w:u w:val="single"/>
-          <w:shd w:val="clear" w:color="auto" w:fill="FFFFFF"/>
-        </w:rPr>
-        <w:t>s</w:t>
+        <w:t>Enfermero/s</w:t>
       </w:r>
       <w:r>
         <w:rPr>
@@ -4958,17 +4110,7 @@
           <w:u w:val="single"/>
           <w:shd w:val="clear" w:color="auto" w:fill="FFFFFF"/>
         </w:rPr>
-        <w:t>Facultativo</w:t>
-      </w:r>
-      <w:r>
-        <w:rPr>
-          <w:rFonts w:cs="Arial"/>
-          <w:i/>
-          <w:color w:val="000000"/>
-          <w:u w:val="single"/>
-          <w:shd w:val="clear" w:color="auto" w:fill="FFFFFF"/>
-        </w:rPr>
-        <w:t>/s</w:t>
+        <w:t>Facultativo/s</w:t>
       </w:r>
       <w:r>
         <w:rPr>
@@ -4985,15 +4127,7 @@
           <w:color w:val="000000"/>
           <w:shd w:val="clear" w:color="auto" w:fill="FFFFFF"/>
         </w:rPr>
-        <w:t>que firmará el informe</w:t>
-      </w:r>
-      <w:r>
-        <w:rPr>
-          <w:rFonts w:cs="Arial"/>
-          <w:color w:val="000000"/>
-          <w:shd w:val="clear" w:color="auto" w:fill="FFFFFF"/>
-        </w:rPr>
-        <w:t xml:space="preserve"> de resultados del análisis</w:t>
+        <w:t>que firmará el informe de resultados del análisis</w:t>
       </w:r>
     </w:p>
     <w:p>
@@ -5017,47 +4151,8 @@
           <w:u w:val="single"/>
           <w:shd w:val="clear" w:color="auto" w:fill="FFFFFF"/>
         </w:rPr>
-        <w:t>Técnico/s</w:t>
-      </w:r>
-      <w:r>
-        <w:rPr>
-          <w:rFonts w:cs="Arial"/>
-          <w:i/>
-          <w:color w:val="000000"/>
-          <w:u w:val="single"/>
-          <w:shd w:val="clear" w:color="auto" w:fill="FFFFFF"/>
-        </w:rPr>
-        <w:t xml:space="preserve"> especialistas</w:t>
-      </w:r>
-      <w:r>
-        <w:rPr>
-          <w:rFonts w:cs="Arial"/>
-          <w:i/>
-          <w:color w:val="000000"/>
-          <w:u w:val="single"/>
-          <w:shd w:val="clear" w:color="auto" w:fill="FFFFFF"/>
-        </w:rPr>
-        <w:t xml:space="preserve"> </w:t>
-      </w:r>
-      <w:r>
-        <w:rPr>
-          <w:rFonts w:cs="Arial"/>
-          <w:i/>
-          <w:color w:val="000000"/>
-          <w:u w:val="single"/>
-          <w:shd w:val="clear" w:color="auto" w:fill="FFFFFF"/>
-        </w:rPr>
-        <w:t xml:space="preserve">de </w:t>
-      </w:r>
-      <w:r>
-        <w:rPr>
-          <w:rFonts w:cs="Arial"/>
-          <w:i/>
-          <w:color w:val="000000"/>
-          <w:u w:val="single"/>
-          <w:shd w:val="clear" w:color="auto" w:fill="FFFFFF"/>
-        </w:rPr>
-        <w:t>laboratorio</w:t>
+        <w:lastRenderedPageBreak/>
+        <w:t>Técnico/s especialistas de laboratorio</w:t>
       </w:r>
       <w:r>
         <w:rPr>
@@ -5089,16 +4184,7 @@
           <w:color w:val="000000"/>
           <w:shd w:val="clear" w:color="auto" w:fill="FFFFFF"/>
         </w:rPr>
-        <w:t>Personal administrativo</w:t>
-      </w:r>
-      <w:r>
-        <w:rPr>
-          <w:rFonts w:cs="Arial"/>
-          <w:i/>
-          <w:color w:val="000000"/>
-          <w:shd w:val="clear" w:color="auto" w:fill="FFFFFF"/>
-        </w:rPr>
-        <w:t>.</w:t>
+        <w:t>Personal administrativo.</w:t>
       </w:r>
     </w:p>
     <w:p>
@@ -5149,6 +4235,268 @@
         <w:t>Otros, de acuerdo al tipo de laboratorio (genetistas, biólogos, especialistas anatomía patológica…</w:t>
       </w:r>
     </w:p>
+    <w:p/>
+    <w:p/>
+    <w:p/>
+    <w:p/>
+    <w:p>
+      <w:r>
+        <w:t>Para la solución que se propone en el presente documento se tienen en cuenta las siguientes consideraciones:</w:t>
+      </w:r>
+    </w:p>
+    <w:p>
+      <w:pPr>
+        <w:pStyle w:val="Prrafodelista"/>
+        <w:numPr>
+          <w:ilvl w:val="0"/>
+          <w:numId w:val="36"/>
+        </w:numPr>
+        <w:rPr>
+          <w:b/>
+        </w:rPr>
+      </w:pPr>
+      <w:r>
+        <w:rPr>
+          <w:b/>
+        </w:rPr>
+        <w:t>Los análisis pueden ser encargados directamente por los pacientes o por o bien a través de un doctor como parte de una prueba diagnóstica.</w:t>
+      </w:r>
+    </w:p>
+    <w:p>
+      <w:pPr>
+        <w:pStyle w:val="Prrafodelista"/>
+        <w:numPr>
+          <w:ilvl w:val="0"/>
+          <w:numId w:val="36"/>
+        </w:numPr>
+        <w:rPr>
+          <w:b/>
+        </w:rPr>
+      </w:pPr>
+      <w:r>
+        <w:rPr>
+          <w:b/>
+        </w:rPr>
+        <w:t>El laboratorio está obligado a mantener un histórico de los registros analíticos de sus pacientes.</w:t>
+      </w:r>
+    </w:p>
+    <w:p>
+      <w:pPr>
+        <w:pStyle w:val="Prrafodelista"/>
+        <w:numPr>
+          <w:ilvl w:val="0"/>
+          <w:numId w:val="36"/>
+        </w:numPr>
+      </w:pPr>
+      <w:r>
+        <w:t>Al laboratorio no le interesa mantener información acerca del pago de los análisis ya que todos los laboratorios tienen un sistema de facturación que incluso les comunica con las compañías aseguradoras.</w:t>
+      </w:r>
+    </w:p>
+    <w:p>
+      <w:pPr>
+        <w:pStyle w:val="Prrafodelista"/>
+        <w:ind w:firstLine="0"/>
+        <w:rPr>
+          <w:b/>
+        </w:rPr>
+      </w:pPr>
+    </w:p>
+    <w:p>
+      <w:pPr>
+        <w:pStyle w:val="Prrafodelista"/>
+        <w:numPr>
+          <w:ilvl w:val="0"/>
+          <w:numId w:val="36"/>
+        </w:numPr>
+      </w:pPr>
+      <w:r>
+        <w:t>Los laboratorios tienen interés en conocer los doctores que han encargado el análisis ya que esta información en necesaria para enviarles los resultados de las pruebas analíticas.</w:t>
+      </w:r>
+    </w:p>
+    <w:p>
+      <w:pPr>
+        <w:pStyle w:val="Prrafodelista"/>
+        <w:numPr>
+          <w:ilvl w:val="0"/>
+          <w:numId w:val="36"/>
+        </w:numPr>
+      </w:pPr>
+      <w:r>
+        <w:t xml:space="preserve">De cada paciente se abre una ficha en la que se recoge toda la información personal acerca del </w:t>
+      </w:r>
+      <w:proofErr w:type="gramStart"/>
+      <w:r>
+        <w:t>mismo</w:t>
+      </w:r>
+      <w:proofErr w:type="gramEnd"/>
+      <w:r>
+        <w:t xml:space="preserve"> así como la necesaria para la evaluación de los resultados: sexo, edad, otros parámetros (embarazo, obesidad…)</w:t>
+      </w:r>
+    </w:p>
+    <w:p>
+      <w:pPr>
+        <w:pStyle w:val="Prrafodelista"/>
+        <w:numPr>
+          <w:ilvl w:val="0"/>
+          <w:numId w:val="36"/>
+        </w:numPr>
+      </w:pPr>
+      <w:r>
+        <w:lastRenderedPageBreak/>
+        <w:t>Un paciente podría acudir más de una vez en un día a realizarse un análisis o en varios días.</w:t>
+      </w:r>
+    </w:p>
+    <w:p>
+      <w:pPr>
+        <w:pStyle w:val="Prrafodelista"/>
+        <w:numPr>
+          <w:ilvl w:val="0"/>
+          <w:numId w:val="36"/>
+        </w:numPr>
+      </w:pPr>
+      <w:r>
+        <w:t>Cada análisis da lugar al análisis de un parámetro analítico el cual se realiza sobre un medio biológico.</w:t>
+      </w:r>
+    </w:p>
+    <w:p>
+      <w:pPr>
+        <w:pStyle w:val="Prrafodelista"/>
+        <w:numPr>
+          <w:ilvl w:val="0"/>
+          <w:numId w:val="36"/>
+        </w:numPr>
+      </w:pPr>
+      <w:r>
+        <w:t>Los parámetros se agrupan en familias de análisis y las mismas se pueden dividir en subfamilias y otras agrupaciones de más bajo nivel.</w:t>
+      </w:r>
+    </w:p>
+    <w:p>
+      <w:pPr>
+        <w:pStyle w:val="Prrafodelista"/>
+        <w:numPr>
+          <w:ilvl w:val="0"/>
+          <w:numId w:val="36"/>
+        </w:numPr>
+      </w:pPr>
+      <w:r>
+        <w:t>Sobre los parámetros se ha de mantener la siguiente información:</w:t>
+      </w:r>
+    </w:p>
+    <w:p>
+      <w:pPr>
+        <w:pStyle w:val="Prrafodelista"/>
+        <w:numPr>
+          <w:ilvl w:val="4"/>
+          <w:numId w:val="36"/>
+        </w:numPr>
+      </w:pPr>
+      <w:r>
+        <w:t>Nombre parámetro.</w:t>
+      </w:r>
+    </w:p>
+    <w:p>
+      <w:pPr>
+        <w:pStyle w:val="Prrafodelista"/>
+        <w:numPr>
+          <w:ilvl w:val="4"/>
+          <w:numId w:val="36"/>
+        </w:numPr>
+      </w:pPr>
+      <w:r>
+        <w:t>Medio.</w:t>
+      </w:r>
+    </w:p>
+    <w:p>
+      <w:pPr>
+        <w:pStyle w:val="Prrafodelista"/>
+        <w:numPr>
+          <w:ilvl w:val="4"/>
+          <w:numId w:val="36"/>
+        </w:numPr>
+      </w:pPr>
+      <w:r>
+        <w:t>Unidades</w:t>
+      </w:r>
+    </w:p>
+    <w:p>
+      <w:pPr>
+        <w:pStyle w:val="Prrafodelista"/>
+        <w:numPr>
+          <w:ilvl w:val="4"/>
+          <w:numId w:val="36"/>
+        </w:numPr>
+      </w:pPr>
+      <w:r>
+        <w:t>Valores máximos y mínimos.</w:t>
+      </w:r>
+    </w:p>
+    <w:p>
+      <w:pPr>
+        <w:pStyle w:val="Prrafodelista"/>
+        <w:ind w:left="2160" w:firstLine="0"/>
+      </w:pPr>
+    </w:p>
+    <w:p>
+      <w:pPr>
+        <w:pStyle w:val="Prrafodelista"/>
+        <w:numPr>
+          <w:ilvl w:val="0"/>
+          <w:numId w:val="36"/>
+        </w:numPr>
+      </w:pPr>
+      <w:r>
+        <w:t>En relación a los valores máximos y mínimos es necesario indicar la fecha en la que se han establecido ya que estos pueden variar con la evolución de la ciencia y podría dar lugar a un problema de integridad de la base de datos.</w:t>
+      </w:r>
+    </w:p>
+    <w:p>
+      <w:pPr>
+        <w:pStyle w:val="Prrafodelista"/>
+        <w:numPr>
+          <w:ilvl w:val="0"/>
+          <w:numId w:val="36"/>
+        </w:numPr>
+      </w:pPr>
+      <w:r>
+        <w:t>Los valores máximos y mínimos pueden variar con multitud de factores del paciente, edad, sexo, embarazo, deporte, obesidad… A efectos del presente trabajo sólo se considerarán la edad y el sexo del paciente.</w:t>
+      </w:r>
+    </w:p>
+    <w:p>
+      <w:pPr>
+        <w:pStyle w:val="Prrafodelista"/>
+        <w:numPr>
+          <w:ilvl w:val="0"/>
+          <w:numId w:val="36"/>
+        </w:numPr>
+      </w:pPr>
+      <w:r>
+        <w:t>Es necesario también considerar que los parámetros son calculados, medidos o expresados mediante un comentario.</w:t>
+      </w:r>
+    </w:p>
+    <w:p>
+      <w:pPr>
+        <w:pStyle w:val="Prrafodelista"/>
+        <w:numPr>
+          <w:ilvl w:val="0"/>
+          <w:numId w:val="36"/>
+        </w:numPr>
+      </w:pPr>
+      <w:r>
+        <w:t>En relación a los parámetros se considerarán medidas por defecto o alternativas.</w:t>
+      </w:r>
+    </w:p>
+    <w:p>
+      <w:pPr>
+        <w:pStyle w:val="Prrafodelista"/>
+        <w:numPr>
+          <w:ilvl w:val="0"/>
+          <w:numId w:val="36"/>
+        </w:numPr>
+      </w:pPr>
+      <w:r>
+        <w:t>En el informe de análisis se mostrará una señal de alerta cuando los resultados superen los valores máximos o no alcancen los valores mínimos establecidos. Además, el médico podrá incluir los comentarios que considere necesarios para la comprensión de un determinado resultado.</w:t>
+      </w:r>
+    </w:p>
+    <w:p/>
     <w:p>
       <w:pPr>
         <w:rPr>
@@ -5163,6 +4511,7 @@
           <w:color w:val="000000"/>
           <w:shd w:val="clear" w:color="auto" w:fill="FFFFFF"/>
         </w:rPr>
+        <w:lastRenderedPageBreak/>
         <w:t>Una vez descrito el lugar donde se realiza el servicio</w:t>
       </w:r>
       <w:r>
@@ -5350,7 +4699,6 @@
           <w:color w:val="000000"/>
           <w:shd w:val="clear" w:color="auto" w:fill="FFFFFF"/>
         </w:rPr>
-        <w:lastRenderedPageBreak/>
         <w:t xml:space="preserve">Análisis químicos: </w:t>
       </w:r>
       <w:r>
@@ -5750,7 +5098,16 @@
           <w:color w:val="000000"/>
           <w:shd w:val="clear" w:color="auto" w:fill="FFFFFF"/>
         </w:rPr>
-        <w:t xml:space="preserve"> cada laboratorio de Análisis Clínico ha de definir</w:t>
+        <w:t xml:space="preserve"> cada </w:t>
+      </w:r>
+      <w:r>
+        <w:rPr>
+          <w:rFonts w:cs="Arial"/>
+          <w:color w:val="000000"/>
+          <w:shd w:val="clear" w:color="auto" w:fill="FFFFFF"/>
+        </w:rPr>
+        <w:lastRenderedPageBreak/>
+        <w:t>laboratorio de Análisis Clínico ha de definir</w:t>
       </w:r>
       <w:r>
         <w:rPr>
@@ -6226,16 +5583,7 @@
           <w:color w:val="000000"/>
           <w:shd w:val="clear" w:color="auto" w:fill="FFFFFF"/>
         </w:rPr>
-        <w:t xml:space="preserve">publicación sin </w:t>
-      </w:r>
-      <w:r>
-        <w:rPr>
-          <w:rFonts w:cs="Arial"/>
-          <w:color w:val="000000"/>
-          <w:shd w:val="clear" w:color="auto" w:fill="FFFFFF"/>
-        </w:rPr>
-        <w:lastRenderedPageBreak/>
-        <w:t xml:space="preserve">ninguna descripción de la población de referencia ni de las propiedades metrológicas del sistema </w:t>
+        <w:t xml:space="preserve">publicación sin ninguna descripción de la población de referencia ni de las propiedades metrológicas del sistema </w:t>
       </w:r>
       <w:r>
         <w:rPr>
@@ -6293,32 +5641,22 @@
                                 <w:szCs w:val="24"/>
                               </w:rPr>
                             </w:pPr>
-                            <w:bookmarkStart w:id="10" w:name="_Toc525991652"/>
+                            <w:bookmarkStart w:id="7" w:name="_Toc525991652"/>
                             <w:r>
                               <w:t xml:space="preserve">Ilustración </w:t>
                             </w:r>
-                            <w:r>
-                              <w:fldChar w:fldCharType="begin"/>
-                            </w:r>
-                            <w:r>
-                              <w:instrText xml:space="preserve"> SEQ Ilustración \* ARABIC </w:instrText>
-                            </w:r>
-                            <w:r>
-                              <w:fldChar w:fldCharType="separate"/>
-                            </w:r>
-                            <w:r>
-                              <w:rPr>
-                                <w:noProof/>
-                              </w:rPr>
-                              <w:t>3</w:t>
-                            </w:r>
-                            <w:r>
-                              <w:fldChar w:fldCharType="end"/>
-                            </w:r>
+                            <w:fldSimple w:instr=" SEQ Ilustración \* ARABIC ">
+                              <w:r>
+                                <w:rPr>
+                                  <w:noProof/>
+                                </w:rPr>
+                                <w:t>3</w:t>
+                              </w:r>
+                            </w:fldSimple>
                             <w:r>
                               <w:t>- Hemograma completo</w:t>
                             </w:r>
-                            <w:bookmarkEnd w:id="10"/>
+                            <w:bookmarkEnd w:id="7"/>
                           </w:p>
                         </w:txbxContent>
                       </wps:txbx>
@@ -6351,32 +5689,22 @@
                           <w:szCs w:val="24"/>
                         </w:rPr>
                       </w:pPr>
-                      <w:bookmarkStart w:id="11" w:name="_Toc525991652"/>
+                      <w:bookmarkStart w:id="8" w:name="_Toc525991652"/>
                       <w:r>
                         <w:t xml:space="preserve">Ilustración </w:t>
                       </w:r>
-                      <w:r>
-                        <w:fldChar w:fldCharType="begin"/>
-                      </w:r>
-                      <w:r>
-                        <w:instrText xml:space="preserve"> SEQ Ilustración \* ARABIC </w:instrText>
-                      </w:r>
-                      <w:r>
-                        <w:fldChar w:fldCharType="separate"/>
-                      </w:r>
-                      <w:r>
-                        <w:rPr>
-                          <w:noProof/>
-                        </w:rPr>
-                        <w:t>3</w:t>
-                      </w:r>
-                      <w:r>
-                        <w:fldChar w:fldCharType="end"/>
-                      </w:r>
+                      <w:fldSimple w:instr=" SEQ Ilustración \* ARABIC ">
+                        <w:r>
+                          <w:rPr>
+                            <w:noProof/>
+                          </w:rPr>
+                          <w:t>3</w:t>
+                        </w:r>
+                      </w:fldSimple>
                       <w:r>
                         <w:t>- Hemograma completo</w:t>
                       </w:r>
-                      <w:bookmarkEnd w:id="11"/>
+                      <w:bookmarkEnd w:id="8"/>
                     </w:p>
                   </w:txbxContent>
                 </v:textbox>
@@ -6470,6 +5798,7 @@
         <w:rPr>
           <w:noProof/>
         </w:rPr>
+        <w:lastRenderedPageBreak/>
         <w:drawing>
           <wp:inline distT="0" distB="0" distL="0" distR="0" wp14:anchorId="5C47ED45">
             <wp:extent cx="3681454" cy="4767057"/>
@@ -6553,7 +5882,7 @@
           <w:color w:val="000000"/>
           <w:shd w:val="clear" w:color="auto" w:fill="FFFFFF"/>
         </w:rPr>
-        <w:t>Respecto al contenido del propio informe es preciso hacer las siguientes puntualizaciones. Reglamentariamente existen unos contenidos mínimos. Por ejemplo en Andalucía</w:t>
+        <w:t xml:space="preserve">Respecto al contenido del propio informe es preciso hacer las siguientes puntualizaciones. Reglamentariamente existen unos contenidos mínimos. Por </w:t>
       </w:r>
       <w:r>
         <w:rPr>
@@ -6561,7 +5890,7 @@
           <w:color w:val="000000"/>
           <w:shd w:val="clear" w:color="auto" w:fill="FFFFFF"/>
         </w:rPr>
-        <w:t xml:space="preserve">, en el Decreto </w:t>
+        <w:t>ejemplo,</w:t>
       </w:r>
       <w:r>
         <w:rPr>
@@ -6569,16 +5898,15 @@
           <w:color w:val="000000"/>
           <w:shd w:val="clear" w:color="auto" w:fill="FFFFFF"/>
         </w:rPr>
-        <w:t xml:space="preserve">112/1998, de 2 de </w:t>
-      </w:r>
-      <w:proofErr w:type="gramStart"/>
+        <w:t xml:space="preserve"> en Andalucía</w:t>
+      </w:r>
       <w:r>
         <w:rPr>
           <w:rFonts w:cs="Arial"/>
           <w:color w:val="000000"/>
           <w:shd w:val="clear" w:color="auto" w:fill="FFFFFF"/>
         </w:rPr>
-        <w:t>junio,</w:t>
+        <w:t xml:space="preserve">, en el Decreto </w:t>
       </w:r>
       <w:r>
         <w:rPr>
@@ -6586,7 +5914,7 @@
           <w:color w:val="000000"/>
           <w:shd w:val="clear" w:color="auto" w:fill="FFFFFF"/>
         </w:rPr>
-        <w:t xml:space="preserve"> </w:t>
+        <w:t>112/1998, de 2 de junio,</w:t>
       </w:r>
       <w:r>
         <w:rPr>
@@ -6594,16 +5922,15 @@
           <w:color w:val="000000"/>
           <w:shd w:val="clear" w:color="auto" w:fill="FFFFFF"/>
         </w:rPr>
-        <w:t xml:space="preserve"> se</w:t>
-      </w:r>
-      <w:proofErr w:type="gramEnd"/>
+        <w:t xml:space="preserve"> </w:t>
+      </w:r>
       <w:r>
         <w:rPr>
           <w:rFonts w:cs="Arial"/>
           <w:color w:val="000000"/>
           <w:shd w:val="clear" w:color="auto" w:fill="FFFFFF"/>
         </w:rPr>
-        <w:t xml:space="preserve"> exige que el informe deba contener:</w:t>
+        <w:t>se exige que el informe deba contener:</w:t>
       </w:r>
     </w:p>
     <w:p>
@@ -6631,6 +5958,7 @@
         <w:rPr>
           <w:rFonts w:cs="Arial"/>
           <w:color w:val="000000"/>
+          <w:u w:val="single"/>
           <w:shd w:val="clear" w:color="auto" w:fill="FFFFFF"/>
         </w:rPr>
       </w:pPr>
@@ -6650,7 +5978,16 @@
           <w:u w:val="single"/>
           <w:shd w:val="clear" w:color="auto" w:fill="FFFFFF"/>
         </w:rPr>
-        <w:t>Nombre y apellidos del usuario</w:t>
+        <w:t xml:space="preserve">Nombre y apellidos del </w:t>
+      </w:r>
+      <w:r>
+        <w:rPr>
+          <w:rFonts w:cs="Arial"/>
+          <w:color w:val="000000"/>
+          <w:u w:val="single"/>
+          <w:shd w:val="clear" w:color="auto" w:fill="FFFFFF"/>
+        </w:rPr>
+        <w:t>paciente</w:t>
       </w:r>
       <w:r>
         <w:rPr>
@@ -6658,24 +5995,10 @@
           <w:color w:val="000000"/>
           <w:shd w:val="clear" w:color="auto" w:fill="FFFFFF"/>
         </w:rPr>
-        <w:t xml:space="preserve"> (salvo petición de</w:t>
-      </w:r>
-      <w:r>
-        <w:rPr>
-          <w:rFonts w:cs="Arial"/>
-          <w:color w:val="000000"/>
-          <w:shd w:val="clear" w:color="auto" w:fill="FFFFFF"/>
-        </w:rPr>
         <w:t xml:space="preserve"> </w:t>
       </w:r>
-      <w:r>
-        <w:rPr>
-          <w:rFonts w:cs="Arial"/>
-          <w:color w:val="000000"/>
-          <w:shd w:val="clear" w:color="auto" w:fill="FFFFFF"/>
-        </w:rPr>
-        <w:t>confidencialidad, en los que se sustituirán por los códigos recomendados por las Sociedades Científicas).</w:t>
-      </w:r>
+      <w:bookmarkStart w:id="9" w:name="_GoBack"/>
+      <w:bookmarkEnd w:id="9"/>
     </w:p>
     <w:p>
       <w:pPr>
@@ -7321,104 +6644,17 @@
     </w:p>
     <w:p>
       <w:pPr>
-        <w:rPr>
-          <w:rFonts w:cs="Arial"/>
-          <w:b/>
-        </w:rPr>
-      </w:pPr>
-      <w:r>
-        <w:rPr>
-          <w:rFonts w:cs="Arial"/>
-          <w:color w:val="000000"/>
-          <w:shd w:val="clear" w:color="auto" w:fill="FFFFFF"/>
-        </w:rPr>
+        <w:pStyle w:val="Ttulo1"/>
+      </w:pPr>
+      <w:bookmarkStart w:id="10" w:name="_Toc531265884"/>
+      <w:r>
         <w:lastRenderedPageBreak/>
-        <w:t>En este sentido muchos autores destacan la importancia de la normalización de todos los aspectos del propio análisis, qué analizar, cómo representar la información, valores de referencia…</w:t>
-      </w:r>
-      <w:r>
-        <w:rPr>
-          <w:rFonts w:cs="Arial"/>
-          <w:color w:val="000000"/>
-          <w:shd w:val="clear" w:color="auto" w:fill="FFFFFF"/>
-        </w:rPr>
-        <w:t xml:space="preserve"> </w:t>
-      </w:r>
-      <w:sdt>
-        <w:sdtPr>
-          <w:rPr>
-            <w:rFonts w:cs="Arial"/>
-            <w:color w:val="000000"/>
-            <w:shd w:val="clear" w:color="auto" w:fill="FFFFFF"/>
-          </w:rPr>
-          <w:id w:val="-644202222"/>
-          <w:citation/>
-        </w:sdtPr>
-        <w:sdtEndPr/>
-        <w:sdtContent>
-          <w:r>
-            <w:rPr>
-              <w:rFonts w:cs="Arial"/>
-              <w:color w:val="000000"/>
-              <w:shd w:val="clear" w:color="auto" w:fill="FFFFFF"/>
-            </w:rPr>
-            <w:fldChar w:fldCharType="begin"/>
-          </w:r>
-          <w:r>
-            <w:rPr>
-              <w:rFonts w:cs="Arial"/>
-              <w:color w:val="000000"/>
-              <w:shd w:val="clear" w:color="auto" w:fill="FFFFFF"/>
-            </w:rPr>
-            <w:instrText xml:space="preserve"> CITATION Fue16 \l 3082 </w:instrText>
-          </w:r>
-          <w:r>
-            <w:rPr>
-              <w:rFonts w:cs="Arial"/>
-              <w:color w:val="000000"/>
-              <w:shd w:val="clear" w:color="auto" w:fill="FFFFFF"/>
-            </w:rPr>
-            <w:fldChar w:fldCharType="separate"/>
-          </w:r>
-          <w:r>
-            <w:rPr>
-              <w:rFonts w:cs="Arial"/>
-              <w:noProof/>
-              <w:color w:val="000000"/>
-              <w:shd w:val="clear" w:color="auto" w:fill="FFFFFF"/>
-            </w:rPr>
-            <w:t>(Fuentes Arderiu, 2016)</w:t>
-          </w:r>
-          <w:r>
-            <w:rPr>
-              <w:rFonts w:cs="Arial"/>
-              <w:color w:val="000000"/>
-              <w:shd w:val="clear" w:color="auto" w:fill="FFFFFF"/>
-            </w:rPr>
-            <w:fldChar w:fldCharType="end"/>
-          </w:r>
-        </w:sdtContent>
-      </w:sdt>
-      <w:r>
-        <w:rPr>
-          <w:rFonts w:cs="Arial"/>
-          <w:color w:val="000000"/>
-          <w:shd w:val="clear" w:color="auto" w:fill="FFFFFF"/>
-        </w:rPr>
-        <w:t>.</w:t>
-      </w:r>
-    </w:p>
-    <w:p>
-      <w:pPr>
-        <w:pStyle w:val="Ttulo1"/>
-      </w:pPr>
-      <w:bookmarkStart w:id="12" w:name="_Toc531265884"/>
-      <w:r>
         <w:t>D</w:t>
       </w:r>
       <w:r>
         <w:t>efinición de la arquitectura del problema</w:t>
       </w:r>
-      <w:bookmarkEnd w:id="12"/>
+      <w:bookmarkEnd w:id="10"/>
     </w:p>
     <w:p>
       <w:r>
@@ -7479,98 +6715,88 @@
         <w:pStyle w:val="Descripcin"/>
         <w:jc w:val="both"/>
       </w:pPr>
-      <w:bookmarkStart w:id="13" w:name="_Toc525991653"/>
+      <w:bookmarkStart w:id="11" w:name="_Toc525991653"/>
       <w:r>
         <w:t xml:space="preserve">Ilustración </w:t>
       </w:r>
-      <w:r>
-        <w:fldChar w:fldCharType="begin"/>
-      </w:r>
-      <w:r>
-        <w:instrText xml:space="preserve"> SEQ Ilustración \* ARABIC </w:instrText>
-      </w:r>
-      <w:r>
-        <w:fldChar w:fldCharType="separate"/>
-      </w:r>
-      <w:r>
-        <w:rPr>
-          <w:noProof/>
-        </w:rPr>
-        <w:t>4</w:t>
-      </w:r>
-      <w:r>
-        <w:fldChar w:fldCharType="end"/>
-      </w:r>
+      <w:fldSimple w:instr=" SEQ Ilustración \* ARABIC ">
+        <w:r>
+          <w:rPr>
+            <w:noProof/>
+          </w:rPr>
+          <w:t>4</w:t>
+        </w:r>
+      </w:fldSimple>
       <w:r>
         <w:t xml:space="preserve">- Arquitectura Sistema </w:t>
       </w:r>
       <w:r>
         <w:t>Gestión de Análisis Clínicos.</w:t>
+      </w:r>
+      <w:bookmarkEnd w:id="11"/>
+    </w:p>
+    <w:p>
+      <w:pPr>
+        <w:pStyle w:val="Ttulo1"/>
+      </w:pPr>
+      <w:bookmarkStart w:id="12" w:name="_Toc531265885"/>
+      <w:r>
+        <w:t>Definición de la estructura del problema</w:t>
+      </w:r>
+      <w:bookmarkEnd w:id="12"/>
+    </w:p>
+    <w:p>
+      <w:pPr>
+        <w:pStyle w:val="Ttulo2"/>
+      </w:pPr>
+      <w:bookmarkStart w:id="13" w:name="_Toc531265886"/>
+      <w:r>
+        <w:t>Elementos del sistema</w:t>
       </w:r>
       <w:bookmarkEnd w:id="13"/>
     </w:p>
     <w:p>
-      <w:pPr>
-        <w:pStyle w:val="Ttulo1"/>
-      </w:pPr>
-      <w:bookmarkStart w:id="14" w:name="_Toc531265885"/>
-      <w:r>
-        <w:t>Definición de la estructura del problema</w:t>
-      </w:r>
-      <w:bookmarkEnd w:id="14"/>
+      <w:r>
+        <w:t>Laboratorio</w:t>
+      </w:r>
     </w:p>
     <w:p>
-      <w:pPr>
-        <w:pStyle w:val="Ttulo2"/>
-      </w:pPr>
-      <w:bookmarkStart w:id="15" w:name="_Toc531265886"/>
-      <w:r>
-        <w:t>Elementos del sistema</w:t>
-      </w:r>
-      <w:bookmarkEnd w:id="15"/>
+      <w:r>
+        <w:t>Personas</w:t>
+      </w:r>
     </w:p>
     <w:p>
       <w:r>
-        <w:t>Laboratorio</w:t>
+        <w:tab/>
+        <w:t>Usuarios</w:t>
       </w:r>
     </w:p>
     <w:p>
       <w:r>
-        <w:t>Personas</w:t>
+        <w:tab/>
+        <w:t>Personal</w:t>
       </w:r>
     </w:p>
     <w:p>
       <w:r>
-        <w:tab/>
-        <w:t>Usuarios</w:t>
+        <w:t>Análisis</w:t>
       </w:r>
     </w:p>
     <w:p>
       <w:r>
-        <w:tab/>
-        <w:t>Personal</w:t>
+        <w:t>Unidad de servicio</w:t>
       </w:r>
     </w:p>
     <w:p>
+      <w:pPr>
+        <w:pStyle w:val="Ttulo2"/>
+      </w:pPr>
+      <w:bookmarkStart w:id="14" w:name="_Toc531265887"/>
       <w:r>
         <w:lastRenderedPageBreak/>
-        <w:t>Análisis</w:t>
-      </w:r>
-    </w:p>
-    <w:p>
-      <w:r>
-        <w:t>Unidad de servicio</w:t>
-      </w:r>
-    </w:p>
-    <w:p>
-      <w:pPr>
-        <w:pStyle w:val="Ttulo2"/>
-      </w:pPr>
-      <w:bookmarkStart w:id="16" w:name="_Toc531265887"/>
-      <w:r>
         <w:t>Relaciones entre los elementos</w:t>
       </w:r>
-      <w:bookmarkEnd w:id="16"/>
+      <w:bookmarkEnd w:id="14"/>
     </w:p>
     <w:p/>
     <w:p/>
@@ -7664,11 +6890,11 @@
               <w:pStyle w:val="Ttulo"/>
               <w:ind w:left="0"/>
             </w:pPr>
-            <w:bookmarkStart w:id="17" w:name="_Toc531265888"/>
+            <w:bookmarkStart w:id="15" w:name="_Toc531265888"/>
             <w:r>
               <w:t>MODELO CONCEPTUAL</w:t>
             </w:r>
-            <w:bookmarkEnd w:id="17"/>
+            <w:bookmarkEnd w:id="15"/>
           </w:p>
           <w:p>
             <w:pPr>
@@ -7772,8 +6998,8 @@
       <w:pPr>
         <w:pStyle w:val="Ttulo1"/>
       </w:pPr>
-      <w:bookmarkStart w:id="18" w:name="_Toc531265150"/>
-      <w:bookmarkStart w:id="19" w:name="_Toc531265889"/>
+      <w:bookmarkStart w:id="16" w:name="_Toc531265150"/>
+      <w:bookmarkStart w:id="17" w:name="_Toc531265889"/>
       <w:r>
         <w:t xml:space="preserve">Los </w:t>
       </w:r>
@@ -7784,114 +7010,114 @@
       <w:proofErr w:type="gramEnd"/>
       <w:r>
         <w:t xml:space="preserve"> doctor y los parámetros.</w:t>
+      </w:r>
+      <w:bookmarkEnd w:id="16"/>
+      <w:bookmarkEnd w:id="17"/>
+    </w:p>
+    <w:p>
+      <w:r>
+        <w:t>Vamos a definir en primer lugar los tipos de entidad fuertes que representa a los doctores, los parámetros analíticos y los pacientes.</w:t>
+      </w:r>
+    </w:p>
+    <w:p>
+      <w:pPr>
+        <w:ind w:firstLine="0"/>
+      </w:pPr>
+      <w:r>
+        <w:lastRenderedPageBreak/>
+        <w:t xml:space="preserve">Para la definición de pacientes, vamos a considerar el atributo número de expediente como principal porque es un atributo que no se puede repetir en más de un único paciente existiendo uno único ya sea adulto o bebé, </w:t>
+      </w:r>
+      <w:proofErr w:type="gramStart"/>
+      <w:r>
+        <w:t>ya que</w:t>
+      </w:r>
+      <w:proofErr w:type="gramEnd"/>
+      <w:r>
+        <w:t xml:space="preserve"> al considerar por ejemplo el DNI de cada persona, un bebé no dispone del mismo, en este caso no se podrían representar a los bebés en el problema; como demás atributos tenemos: nombre, fecha de nacimiento, sexo y NSS.</w:t>
+      </w:r>
+    </w:p>
+    <w:p>
+      <w:pPr>
+        <w:ind w:firstLine="0"/>
+      </w:pPr>
+      <w:r>
+        <w:t>Al tipo de entidad médico, lo identificamos por el atributo Número de Colegiado y también contemplamos otros como: nombre, apellidos y campo, este último hace referencia al área especializada del médico.</w:t>
+      </w:r>
+    </w:p>
+    <w:p>
+      <w:pPr>
+        <w:ind w:firstLine="0"/>
+      </w:pPr>
+      <w:r>
+        <w:t>Al laboratorio le resulta útil recopilar información de los médicos y los pacientes que han solicitado un análisis, teniendo en cuenta la fecha de solicitud del mismo y un atributo identificador llamado id.</w:t>
+      </w:r>
+    </w:p>
+    <w:p>
+      <w:pPr>
+        <w:ind w:firstLine="0"/>
+      </w:pPr>
+      <w:r>
+        <w:t>Para representar los distintos parámetros se ha considerado un tipo de entidad parámetros la cual tiene un tipo de interrelación reflexiva que permite relacionar todas las posibles familias y subfamilias que se encuentran en esta entidad, tales como hematimetría o leucocitos.</w:t>
+      </w:r>
+    </w:p>
+    <w:p>
+      <w:pPr>
+        <w:ind w:firstLine="0"/>
+        <w:rPr>
+          <w:u w:val="single"/>
+        </w:rPr>
+      </w:pPr>
+      <w:r>
+        <w:t>Un parámetro por tanto puede tener cero o muchas subfamilias y un único padre.</w:t>
+      </w:r>
+    </w:p>
+    <w:p>
+      <w:pPr>
+        <w:pStyle w:val="Ttulo1"/>
+      </w:pPr>
+      <w:bookmarkStart w:id="18" w:name="_Toc531265151"/>
+      <w:bookmarkStart w:id="19" w:name="_Toc531265890"/>
+      <w:r>
+        <w:t>Médicos y pacientes</w:t>
       </w:r>
       <w:bookmarkEnd w:id="18"/>
       <w:bookmarkEnd w:id="19"/>
     </w:p>
     <w:p>
-      <w:r>
-        <w:t>Vamos a definir en primer lugar los tipos de entidad fuertes que representa a los doctores, los parámetros analíticos y los pacientes.</w:t>
-      </w:r>
-    </w:p>
-    <w:p>
-      <w:pPr>
-        <w:ind w:firstLine="0"/>
-      </w:pPr>
-      <w:r>
-        <w:lastRenderedPageBreak/>
-        <w:t xml:space="preserve">Para la definición de pacientes, vamos a considerar el atributo número de expediente como principal porque es un atributo que no se puede repetir en más de un único paciente existiendo uno único ya sea adulto o bebé, </w:t>
-      </w:r>
-      <w:proofErr w:type="gramStart"/>
-      <w:r>
-        <w:t>ya que</w:t>
-      </w:r>
-      <w:proofErr w:type="gramEnd"/>
-      <w:r>
-        <w:t xml:space="preserve"> al considerar por ejemplo el DNI de cada persona, un bebé no dispone del mismo, en este caso no se podrían representar a los bebés en el problema; como demás atributos tenemos: nombre, fecha de nacimiento, sexo y NSS.</w:t>
-      </w:r>
-    </w:p>
-    <w:p>
-      <w:pPr>
-        <w:ind w:firstLine="0"/>
-      </w:pPr>
-      <w:r>
-        <w:t>Al tipo de entidad médico, lo identificamos por el atributo Número de Colegiado y también contemplamos otros como: nombre, apellidos y campo, este último hace referencia al área especializada del médico.</w:t>
-      </w:r>
-    </w:p>
-    <w:p>
-      <w:pPr>
-        <w:ind w:firstLine="0"/>
-      </w:pPr>
-      <w:r>
-        <w:t>Al laboratorio le resulta útil recopilar información de los médicos y los pacientes que han solicitado un análisis, teniendo en cuenta la fecha de solicitud del mismo y un atributo identificador llamado id.</w:t>
-      </w:r>
-    </w:p>
-    <w:p>
-      <w:pPr>
-        <w:ind w:firstLine="0"/>
-      </w:pPr>
-      <w:r>
-        <w:t>Para representar los distintos parámetros se ha considerado un tipo de entidad parámetros la cual tiene un tipo de interrelación reflexiva que permite relacionar todas las posibles familias y subfamilias que se encuentran en esta entidad, tales como hematimetría o leucocitos.</w:t>
-      </w:r>
-    </w:p>
-    <w:p>
-      <w:pPr>
-        <w:ind w:firstLine="0"/>
-        <w:rPr>
-          <w:u w:val="single"/>
-        </w:rPr>
-      </w:pPr>
-      <w:r>
-        <w:t>Un parámetro por tanto puede tener cero o muchas subfamilias y un único padre.</w:t>
-      </w:r>
-    </w:p>
-    <w:p>
-      <w:pPr>
-        <w:pStyle w:val="Ttulo1"/>
-      </w:pPr>
-      <w:bookmarkStart w:id="20" w:name="_Toc531265151"/>
-      <w:bookmarkStart w:id="21" w:name="_Toc531265890"/>
-      <w:r>
-        <w:t>Médicos y pacientes</w:t>
+      <w:pPr>
+        <w:pStyle w:val="Ttulo2"/>
+      </w:pPr>
+      <w:bookmarkStart w:id="20" w:name="_Toc531265152"/>
+      <w:bookmarkStart w:id="21" w:name="_Toc531265891"/>
+      <w:r>
+        <w:t>Tipos de entidad</w:t>
       </w:r>
       <w:bookmarkEnd w:id="20"/>
       <w:bookmarkEnd w:id="21"/>
     </w:p>
     <w:p>
       <w:pPr>
-        <w:pStyle w:val="Ttulo2"/>
-      </w:pPr>
-      <w:bookmarkStart w:id="22" w:name="_Toc531265152"/>
-      <w:bookmarkStart w:id="23" w:name="_Toc531265891"/>
-      <w:r>
-        <w:t>Tipos de entidad</w:t>
+        <w:pStyle w:val="Ttulo1"/>
+      </w:pPr>
+      <w:bookmarkStart w:id="22" w:name="_Toc531265153"/>
+      <w:bookmarkStart w:id="23" w:name="_Toc531265892"/>
+      <w:r>
+        <w:t>Solicitud y análisis</w:t>
       </w:r>
       <w:bookmarkEnd w:id="22"/>
       <w:bookmarkEnd w:id="23"/>
     </w:p>
     <w:p>
       <w:pPr>
-        <w:pStyle w:val="Ttulo1"/>
-      </w:pPr>
-      <w:bookmarkStart w:id="24" w:name="_Toc531265153"/>
-      <w:bookmarkStart w:id="25" w:name="_Toc531265892"/>
-      <w:r>
-        <w:t>Solicitud y análisis</w:t>
+        <w:pStyle w:val="Ttulo2"/>
+      </w:pPr>
+      <w:bookmarkStart w:id="24" w:name="_Toc531265154"/>
+      <w:bookmarkStart w:id="25" w:name="_Toc531265893"/>
+      <w:r>
+        <w:t>Tipos de entidad</w:t>
       </w:r>
       <w:bookmarkEnd w:id="24"/>
       <w:bookmarkEnd w:id="25"/>
-    </w:p>
-    <w:p>
-      <w:pPr>
-        <w:pStyle w:val="Ttulo2"/>
-      </w:pPr>
-      <w:bookmarkStart w:id="26" w:name="_Toc531265154"/>
-      <w:bookmarkStart w:id="27" w:name="_Toc531265893"/>
-      <w:r>
-        <w:t>Tipos de entidad</w:t>
-      </w:r>
-      <w:bookmarkEnd w:id="26"/>
-      <w:bookmarkEnd w:id="27"/>
     </w:p>
     <w:p/>
     <w:p/>
@@ -7899,38 +7125,38 @@
       <w:pPr>
         <w:pStyle w:val="Ttulo1"/>
       </w:pPr>
-      <w:bookmarkStart w:id="28" w:name="_Toc531265155"/>
-      <w:bookmarkStart w:id="29" w:name="_Toc531265894"/>
+      <w:bookmarkStart w:id="26" w:name="_Toc531265155"/>
+      <w:bookmarkStart w:id="27" w:name="_Toc531265894"/>
       <w:r>
         <w:lastRenderedPageBreak/>
         <w:t>Parámetros, magnitud, valores normales y medios de análisis.</w:t>
+      </w:r>
+      <w:bookmarkEnd w:id="26"/>
+      <w:bookmarkEnd w:id="27"/>
+    </w:p>
+    <w:p>
+      <w:pPr>
+        <w:pStyle w:val="Ttulo2"/>
+      </w:pPr>
+      <w:bookmarkStart w:id="28" w:name="_Toc531265156"/>
+      <w:bookmarkStart w:id="29" w:name="_Toc531265895"/>
+      <w:r>
+        <w:t>Tipos de entidad</w:t>
       </w:r>
       <w:bookmarkEnd w:id="28"/>
       <w:bookmarkEnd w:id="29"/>
     </w:p>
     <w:p>
       <w:pPr>
-        <w:pStyle w:val="Ttulo2"/>
-      </w:pPr>
-      <w:bookmarkStart w:id="30" w:name="_Toc531265156"/>
-      <w:bookmarkStart w:id="31" w:name="_Toc531265895"/>
-      <w:r>
-        <w:t>Tipos de entidad</w:t>
+        <w:pStyle w:val="Ttulo1"/>
+      </w:pPr>
+      <w:bookmarkStart w:id="30" w:name="_Toc531265157"/>
+      <w:bookmarkStart w:id="31" w:name="_Toc531265896"/>
+      <w:r>
+        <w:t>Interrelaciones más significativas entre los tipos de entidad.</w:t>
       </w:r>
       <w:bookmarkEnd w:id="30"/>
       <w:bookmarkEnd w:id="31"/>
-    </w:p>
-    <w:p>
-      <w:pPr>
-        <w:pStyle w:val="Ttulo1"/>
-      </w:pPr>
-      <w:bookmarkStart w:id="32" w:name="_Toc531265157"/>
-      <w:bookmarkStart w:id="33" w:name="_Toc531265896"/>
-      <w:r>
-        <w:t>Interrelaciones más significativas entre los tipos de entidad.</w:t>
-      </w:r>
-      <w:bookmarkEnd w:id="32"/>
-      <w:bookmarkEnd w:id="33"/>
     </w:p>
     <w:p>
       <w:pPr>
@@ -8038,11 +7264,11 @@
               <w:pStyle w:val="Ttulo"/>
               <w:ind w:left="0"/>
             </w:pPr>
-            <w:bookmarkStart w:id="34" w:name="_Toc531265897"/>
+            <w:bookmarkStart w:id="32" w:name="_Toc531265897"/>
             <w:r>
               <w:t>MODELO RELACIONAL</w:t>
             </w:r>
-            <w:bookmarkEnd w:id="34"/>
+            <w:bookmarkEnd w:id="32"/>
           </w:p>
           <w:p>
             <w:pPr>
@@ -8131,13 +7357,13 @@
       <w:pPr>
         <w:pStyle w:val="Ttulo1"/>
       </w:pPr>
-      <w:bookmarkStart w:id="35" w:name="_Toc531265159"/>
-      <w:bookmarkStart w:id="36" w:name="_Toc531265898"/>
+      <w:bookmarkStart w:id="33" w:name="_Toc531265159"/>
+      <w:bookmarkStart w:id="34" w:name="_Toc531265898"/>
       <w:r>
         <w:t>Normalización del modelo</w:t>
       </w:r>
-      <w:bookmarkEnd w:id="35"/>
-      <w:bookmarkEnd w:id="36"/>
+      <w:bookmarkEnd w:id="33"/>
+      <w:bookmarkEnd w:id="34"/>
     </w:p>
     <w:p/>
     <w:p/>
@@ -8219,14 +7445,14 @@
             <w:pPr>
               <w:pStyle w:val="Ttuloapndice"/>
             </w:pPr>
-            <w:bookmarkStart w:id="37" w:name="_Toc531265899"/>
+            <w:bookmarkStart w:id="35" w:name="_Toc531265899"/>
             <w:r>
               <w:t>Bibliografía y referencias</w:t>
             </w:r>
             <w:r>
               <w:t xml:space="preserve"> Web</w:t>
             </w:r>
-            <w:bookmarkEnd w:id="37"/>
+            <w:bookmarkEnd w:id="35"/>
           </w:p>
         </w:tc>
       </w:tr>
@@ -8257,7 +7483,7 @@
         </w:tc>
       </w:tr>
     </w:tbl>
-    <w:bookmarkStart w:id="38" w:name="_Toc531265900" w:displacedByCustomXml="next"/>
+    <w:bookmarkStart w:id="36" w:name="_Toc531265900" w:displacedByCustomXml="next"/>
     <w:sdt>
       <w:sdtPr>
         <w:rPr>
@@ -8285,7 +7511,7 @@
           <w:r>
             <w:t>Bibliografía</w:t>
           </w:r>
-          <w:bookmarkEnd w:id="38"/>
+          <w:bookmarkEnd w:id="36"/>
         </w:p>
         <w:sdt>
           <w:sdtPr>
@@ -23915,7 +23141,7 @@
 </file>
 
 <file path=customXml/itemProps1.xml><?xml version="1.0" encoding="utf-8"?>
-<ds:datastoreItem xmlns:ds="http://schemas.openxmlformats.org/officeDocument/2006/customXml" ds:itemID="{DD0F6378-F777-4B1A-B4BC-A4EC9A886CE8}">
+<ds:datastoreItem xmlns:ds="http://schemas.openxmlformats.org/officeDocument/2006/customXml" ds:itemID="{7ECC4A98-16EB-4F4A-97E8-2D494F897BC5}">
   <ds:schemaRefs>
     <ds:schemaRef ds:uri="http://schemas.openxmlformats.org/officeDocument/2006/bibliography"/>
   </ds:schemaRefs>

</xml_diff>